<commit_message>
Adding Open Dump Survery Form
</commit_message>
<xml_diff>
--- a/TribalSvcPortal/Docs/ArchitectureGuide.docx
+++ b/TribalSvcPortal/Docs/ArchitectureGuide.docx
@@ -58,20 +58,36 @@
             <w:tcW w:w="4675" w:type="dxa"/>
           </w:tcPr>
           <w:p>
+            <w:proofErr w:type="spellStart"/>
             <w:r>
               <w:t>wwwroot</w:t>
             </w:r>
-          </w:p>
-          <w:p>
-            <w:r>
-              <w:tab/>
-              <w:t>css/site.css</w:t>
-            </w:r>
-          </w:p>
-          <w:p>
-            <w:r>
-              <w:tab/>
-              <w:t>js/site.js</w:t>
+            <w:proofErr w:type="spellEnd"/>
+          </w:p>
+          <w:p>
+            <w:r>
+              <w:tab/>
+            </w:r>
+            <w:proofErr w:type="spellStart"/>
+            <w:r>
+              <w:t>css</w:t>
+            </w:r>
+            <w:proofErr w:type="spellEnd"/>
+            <w:r>
+              <w:t>/site.css</w:t>
+            </w:r>
+          </w:p>
+          <w:p>
+            <w:r>
+              <w:tab/>
+            </w:r>
+            <w:proofErr w:type="spellStart"/>
+            <w:r>
+              <w:t>js</w:t>
+            </w:r>
+            <w:proofErr w:type="spellEnd"/>
+            <w:r>
+              <w:t>/site.js</w:t>
             </w:r>
           </w:p>
           <w:p>
@@ -83,19 +99,40 @@
           <w:p>
             <w:r>
               <w:tab/>
-              <w:t>lib/jquery</w:t>
-            </w:r>
-          </w:p>
-          <w:p>
-            <w:r>
-              <w:tab/>
-              <w:t>lib/jquery-validation</w:t>
-            </w:r>
-          </w:p>
-          <w:p>
-            <w:r>
-              <w:tab/>
-              <w:t>lib/jquery-validation-unobtrusive</w:t>
+              <w:t>lib/</w:t>
+            </w:r>
+            <w:proofErr w:type="spellStart"/>
+            <w:r>
+              <w:t>jquery</w:t>
+            </w:r>
+            <w:proofErr w:type="spellEnd"/>
+          </w:p>
+          <w:p>
+            <w:r>
+              <w:tab/>
+              <w:t>lib/</w:t>
+            </w:r>
+            <w:proofErr w:type="spellStart"/>
+            <w:r>
+              <w:t>jquery</w:t>
+            </w:r>
+            <w:proofErr w:type="spellEnd"/>
+            <w:r>
+              <w:t>-validation</w:t>
+            </w:r>
+          </w:p>
+          <w:p>
+            <w:r>
+              <w:tab/>
+              <w:t>lib/</w:t>
+            </w:r>
+            <w:proofErr w:type="spellStart"/>
+            <w:r>
+              <w:t>jquery</w:t>
+            </w:r>
+            <w:proofErr w:type="spellEnd"/>
+            <w:r>
+              <w:t>-validation-unobtrusive</w:t>
             </w:r>
           </w:p>
         </w:tc>
@@ -135,20 +172,32 @@
           <w:p>
             <w:r>
               <w:tab/>
+            </w:r>
+            <w:proofErr w:type="spellStart"/>
+            <w:r>
               <w:t>AccountController</w:t>
             </w:r>
-          </w:p>
-          <w:p>
-            <w:r>
-              <w:tab/>
+            <w:proofErr w:type="spellEnd"/>
+          </w:p>
+          <w:p>
+            <w:r>
+              <w:tab/>
+            </w:r>
+            <w:proofErr w:type="spellStart"/>
+            <w:r>
               <w:t>HomeController</w:t>
             </w:r>
-          </w:p>
-          <w:p>
-            <w:r>
-              <w:tab/>
+            <w:proofErr w:type="spellEnd"/>
+          </w:p>
+          <w:p>
+            <w:r>
+              <w:tab/>
+            </w:r>
+            <w:proofErr w:type="spellStart"/>
+            <w:r>
               <w:t>ManageController</w:t>
             </w:r>
+            <w:proofErr w:type="spellEnd"/>
           </w:p>
         </w:tc>
         <w:tc>
@@ -181,8 +230,12 @@
           <w:p>
             <w:r>
               <w:tab/>
+            </w:r>
+            <w:proofErr w:type="spellStart"/>
+            <w:r>
               <w:t>ApplicationDbContext</w:t>
             </w:r>
+            <w:proofErr w:type="spellEnd"/>
           </w:p>
         </w:tc>
         <w:tc>
@@ -209,14 +262,22 @@
           <w:p>
             <w:r>
               <w:tab/>
+            </w:r>
+            <w:proofErr w:type="spellStart"/>
+            <w:r>
               <w:t>EmailSenderExtensions</w:t>
             </w:r>
-          </w:p>
-          <w:p>
-            <w:r>
-              <w:tab/>
+            <w:proofErr w:type="spellEnd"/>
+          </w:p>
+          <w:p>
+            <w:r>
+              <w:tab/>
+            </w:r>
+            <w:proofErr w:type="spellStart"/>
+            <w:r>
               <w:t>UrlHelperExtensions</w:t>
             </w:r>
+            <w:proofErr w:type="spellEnd"/>
           </w:p>
         </w:tc>
         <w:tc>
@@ -237,26 +298,43 @@
           </w:tcPr>
           <w:p>
             <w:r>
-              <w:t>Models/AccountViewModels</w:t>
-            </w:r>
-          </w:p>
-          <w:p>
-            <w:r>
-              <w:tab/>
+              <w:t>Models/</w:t>
+            </w:r>
+            <w:proofErr w:type="spellStart"/>
+            <w:r>
+              <w:t>AccountViewModels</w:t>
+            </w:r>
+            <w:proofErr w:type="spellEnd"/>
+          </w:p>
+          <w:p>
+            <w:r>
+              <w:tab/>
+            </w:r>
+            <w:proofErr w:type="spellStart"/>
+            <w:r>
               <w:t>ExternalLoginViewModel</w:t>
             </w:r>
-          </w:p>
-          <w:p>
-            <w:r>
-              <w:tab/>
+            <w:proofErr w:type="spellEnd"/>
+          </w:p>
+          <w:p>
+            <w:r>
+              <w:tab/>
+            </w:r>
+            <w:proofErr w:type="spellStart"/>
+            <w:r>
               <w:t>ForgotPasswordViewModel</w:t>
             </w:r>
-          </w:p>
-          <w:p>
-            <w:r>
-              <w:tab/>
+            <w:proofErr w:type="spellEnd"/>
+          </w:p>
+          <w:p>
+            <w:r>
+              <w:tab/>
+            </w:r>
+            <w:proofErr w:type="spellStart"/>
+            <w:r>
               <w:t>LoginViewModel</w:t>
             </w:r>
+            <w:proofErr w:type="spellEnd"/>
           </w:p>
           <w:p>
             <w:r>
@@ -267,20 +345,32 @@
           <w:p>
             <w:r>
               <w:tab/>
+            </w:r>
+            <w:proofErr w:type="spellStart"/>
+            <w:r>
               <w:t>LoginWithRecoveryCodeViewModel</w:t>
             </w:r>
-          </w:p>
-          <w:p>
-            <w:r>
-              <w:tab/>
+            <w:proofErr w:type="spellEnd"/>
+          </w:p>
+          <w:p>
+            <w:r>
+              <w:tab/>
+            </w:r>
+            <w:proofErr w:type="spellStart"/>
+            <w:r>
               <w:t>RegisterViewModel</w:t>
             </w:r>
-          </w:p>
-          <w:p>
-            <w:r>
-              <w:tab/>
+            <w:proofErr w:type="spellEnd"/>
+          </w:p>
+          <w:p>
+            <w:r>
+              <w:tab/>
+            </w:r>
+            <w:proofErr w:type="spellStart"/>
+            <w:r>
               <w:t>ResetPasswordViewModel</w:t>
             </w:r>
+            <w:proofErr w:type="spellEnd"/>
           </w:p>
         </w:tc>
         <w:tc>
@@ -301,57 +391,94 @@
           </w:tcPr>
           <w:p>
             <w:r>
-              <w:t>Models/ManageViewModels</w:t>
-            </w:r>
-          </w:p>
-          <w:p>
-            <w:r>
-              <w:tab/>
+              <w:t>Models/</w:t>
+            </w:r>
+            <w:proofErr w:type="spellStart"/>
+            <w:r>
+              <w:t>ManageViewModels</w:t>
+            </w:r>
+            <w:proofErr w:type="spellEnd"/>
+          </w:p>
+          <w:p>
+            <w:r>
+              <w:tab/>
+            </w:r>
+            <w:proofErr w:type="spellStart"/>
+            <w:r>
               <w:t>ChangePasswordViewModel</w:t>
             </w:r>
-          </w:p>
-          <w:p>
-            <w:r>
-              <w:tab/>
+            <w:proofErr w:type="spellEnd"/>
+          </w:p>
+          <w:p>
+            <w:r>
+              <w:tab/>
+            </w:r>
+            <w:proofErr w:type="spellStart"/>
+            <w:r>
               <w:t>EnableAuthenticatorViewModel</w:t>
             </w:r>
-          </w:p>
-          <w:p>
-            <w:r>
-              <w:tab/>
+            <w:proofErr w:type="spellEnd"/>
+          </w:p>
+          <w:p>
+            <w:r>
+              <w:tab/>
+            </w:r>
+            <w:proofErr w:type="spellStart"/>
+            <w:r>
               <w:t>ExternalLoginsViewModel</w:t>
             </w:r>
-          </w:p>
-          <w:p>
-            <w:r>
-              <w:tab/>
+            <w:proofErr w:type="spellEnd"/>
+          </w:p>
+          <w:p>
+            <w:r>
+              <w:tab/>
+            </w:r>
+            <w:proofErr w:type="spellStart"/>
+            <w:r>
               <w:t>IndexViewModel</w:t>
             </w:r>
-          </w:p>
-          <w:p>
-            <w:r>
-              <w:tab/>
+            <w:proofErr w:type="spellEnd"/>
+          </w:p>
+          <w:p>
+            <w:r>
+              <w:tab/>
+            </w:r>
+            <w:proofErr w:type="spellStart"/>
+            <w:r>
               <w:t>RemoveLoginViewModel</w:t>
             </w:r>
-          </w:p>
-          <w:p>
-            <w:r>
-              <w:tab/>
+            <w:proofErr w:type="spellEnd"/>
+          </w:p>
+          <w:p>
+            <w:r>
+              <w:tab/>
+            </w:r>
+            <w:proofErr w:type="spellStart"/>
+            <w:r>
               <w:t>SetPasswordViewModel</w:t>
             </w:r>
-          </w:p>
-          <w:p>
-            <w:r>
-              <w:tab/>
+            <w:proofErr w:type="spellEnd"/>
+          </w:p>
+          <w:p>
+            <w:r>
+              <w:tab/>
+            </w:r>
+            <w:proofErr w:type="spellStart"/>
+            <w:r>
               <w:t>ShowRecoveryCodesViewModel</w:t>
             </w:r>
+            <w:proofErr w:type="spellEnd"/>
           </w:p>
           <w:p>
             <w:r>
               <w:lastRenderedPageBreak/>
               <w:tab/>
+            </w:r>
+            <w:proofErr w:type="spellStart"/>
+            <w:r>
               <w:t>TwoFactorAuthenticationViewModel</w:t>
             </w:r>
+            <w:proofErr w:type="spellEnd"/>
           </w:p>
         </w:tc>
         <w:tc>
@@ -373,8 +500,13 @@
           </w:tcPr>
           <w:p>
             <w:r>
-              <w:t>Models/ApplicationUser</w:t>
-            </w:r>
+              <w:t>Models/</w:t>
+            </w:r>
+            <w:proofErr w:type="spellStart"/>
+            <w:r>
+              <w:t>ApplicationUser</w:t>
+            </w:r>
+            <w:proofErr w:type="spellEnd"/>
           </w:p>
         </w:tc>
         <w:tc>
@@ -395,8 +527,13 @@
           </w:tcPr>
           <w:p>
             <w:r>
-              <w:t>Models/ErrorViewModel</w:t>
-            </w:r>
+              <w:t>Models/</w:t>
+            </w:r>
+            <w:proofErr w:type="spellStart"/>
+            <w:r>
+              <w:t>ErrorViewModel</w:t>
+            </w:r>
+            <w:proofErr w:type="spellEnd"/>
           </w:p>
         </w:tc>
         <w:tc>
@@ -423,14 +560,22 @@
           <w:p>
             <w:r>
               <w:tab/>
+            </w:r>
+            <w:proofErr w:type="spellStart"/>
+            <w:r>
               <w:t>EmailSender</w:t>
             </w:r>
-          </w:p>
-          <w:p>
-            <w:r>
-              <w:tab/>
+            <w:proofErr w:type="spellEnd"/>
+          </w:p>
+          <w:p>
+            <w:r>
+              <w:tab/>
+            </w:r>
+            <w:proofErr w:type="spellStart"/>
+            <w:r>
               <w:t>IEmailSender</w:t>
             </w:r>
+            <w:proofErr w:type="spellEnd"/>
           </w:p>
         </w:tc>
         <w:tc>
@@ -457,32 +602,52 @@
           <w:p>
             <w:r>
               <w:tab/>
+            </w:r>
+            <w:proofErr w:type="spellStart"/>
+            <w:r>
               <w:t>AccessDenied</w:t>
             </w:r>
-          </w:p>
-          <w:p>
-            <w:r>
-              <w:tab/>
+            <w:proofErr w:type="spellEnd"/>
+          </w:p>
+          <w:p>
+            <w:r>
+              <w:tab/>
+            </w:r>
+            <w:proofErr w:type="spellStart"/>
+            <w:r>
               <w:t>ConfirmEmail</w:t>
             </w:r>
-          </w:p>
-          <w:p>
-            <w:r>
-              <w:tab/>
+            <w:proofErr w:type="spellEnd"/>
+          </w:p>
+          <w:p>
+            <w:r>
+              <w:tab/>
+            </w:r>
+            <w:proofErr w:type="spellStart"/>
+            <w:r>
               <w:t>ExternalLogin</w:t>
             </w:r>
-          </w:p>
-          <w:p>
-            <w:r>
-              <w:tab/>
+            <w:proofErr w:type="spellEnd"/>
+          </w:p>
+          <w:p>
+            <w:r>
+              <w:tab/>
+            </w:r>
+            <w:proofErr w:type="spellStart"/>
+            <w:r>
               <w:t>ForgotPassword</w:t>
             </w:r>
-          </w:p>
-          <w:p>
-            <w:r>
-              <w:tab/>
+            <w:proofErr w:type="spellEnd"/>
+          </w:p>
+          <w:p>
+            <w:r>
+              <w:tab/>
+            </w:r>
+            <w:proofErr w:type="spellStart"/>
+            <w:r>
               <w:t>ForgotPasswordConformation</w:t>
             </w:r>
+            <w:proofErr w:type="spellEnd"/>
           </w:p>
           <w:p>
             <w:r>
@@ -505,8 +670,12 @@
           <w:p>
             <w:r>
               <w:tab/>
+            </w:r>
+            <w:proofErr w:type="spellStart"/>
+            <w:r>
               <w:t>LoginWithRecoveryCode</w:t>
             </w:r>
+            <w:proofErr w:type="spellEnd"/>
           </w:p>
           <w:p>
             <w:r>
@@ -517,20 +686,32 @@
           <w:p>
             <w:r>
               <w:tab/>
+            </w:r>
+            <w:proofErr w:type="spellStart"/>
+            <w:r>
               <w:t>ResetPassword</w:t>
             </w:r>
-          </w:p>
-          <w:p>
-            <w:r>
-              <w:tab/>
+            <w:proofErr w:type="spellEnd"/>
+          </w:p>
+          <w:p>
+            <w:r>
+              <w:tab/>
+            </w:r>
+            <w:proofErr w:type="spellStart"/>
+            <w:r>
               <w:t>ResetPasswordConfirmation</w:t>
             </w:r>
-          </w:p>
-          <w:p>
-            <w:r>
-              <w:tab/>
+            <w:proofErr w:type="spellEnd"/>
+          </w:p>
+          <w:p>
+            <w:r>
+              <w:tab/>
+            </w:r>
+            <w:proofErr w:type="spellStart"/>
+            <w:r>
               <w:t>SignedOut</w:t>
             </w:r>
+            <w:proofErr w:type="spellEnd"/>
           </w:p>
         </w:tc>
         <w:tc>
@@ -603,26 +784,45 @@
           <w:p>
             <w:r>
               <w:tab/>
-              <w:t>_ManageNav</w:t>
-            </w:r>
-          </w:p>
-          <w:p>
-            <w:r>
-              <w:tab/>
-              <w:t>_StatusMessage</w:t>
-            </w:r>
-          </w:p>
-          <w:p>
-            <w:r>
-              <w:tab/>
-              <w:t>_ViewImports</w:t>
-            </w:r>
-          </w:p>
-          <w:p>
-            <w:r>
-              <w:tab/>
+              <w:t>_</w:t>
+            </w:r>
+            <w:proofErr w:type="spellStart"/>
+            <w:r>
+              <w:t>ManageNav</w:t>
+            </w:r>
+            <w:proofErr w:type="spellEnd"/>
+          </w:p>
+          <w:p>
+            <w:r>
+              <w:tab/>
+              <w:t>_</w:t>
+            </w:r>
+            <w:proofErr w:type="spellStart"/>
+            <w:r>
+              <w:t>StatusMessage</w:t>
+            </w:r>
+            <w:proofErr w:type="spellEnd"/>
+          </w:p>
+          <w:p>
+            <w:r>
+              <w:tab/>
+              <w:t>_</w:t>
+            </w:r>
+            <w:proofErr w:type="spellStart"/>
+            <w:r>
+              <w:t>ViewImports</w:t>
+            </w:r>
+            <w:proofErr w:type="spellEnd"/>
+          </w:p>
+          <w:p>
+            <w:r>
+              <w:tab/>
+            </w:r>
+            <w:proofErr w:type="spellStart"/>
+            <w:r>
               <w:t>ChangePassword</w:t>
             </w:r>
+            <w:proofErr w:type="spellEnd"/>
           </w:p>
           <w:p>
             <w:r>
@@ -633,20 +833,32 @@
           <w:p>
             <w:r>
               <w:tab/>
+            </w:r>
+            <w:proofErr w:type="spellStart"/>
+            <w:r>
               <w:t>EnableAuthenticator</w:t>
             </w:r>
-          </w:p>
-          <w:p>
-            <w:r>
-              <w:tab/>
+            <w:proofErr w:type="spellEnd"/>
+          </w:p>
+          <w:p>
+            <w:r>
+              <w:tab/>
+            </w:r>
+            <w:proofErr w:type="spellStart"/>
+            <w:r>
               <w:t>ExternalLogins</w:t>
             </w:r>
-          </w:p>
-          <w:p>
-            <w:r>
-              <w:tab/>
+            <w:proofErr w:type="spellEnd"/>
+          </w:p>
+          <w:p>
+            <w:r>
+              <w:tab/>
+            </w:r>
+            <w:proofErr w:type="spellStart"/>
+            <w:r>
               <w:t>GenerateRecoveryCodes</w:t>
             </w:r>
+            <w:proofErr w:type="spellEnd"/>
           </w:p>
           <w:p>
             <w:r>
@@ -657,32 +869,52 @@
           <w:p>
             <w:r>
               <w:tab/>
+            </w:r>
+            <w:proofErr w:type="spellStart"/>
+            <w:r>
               <w:t>ManageNavPages</w:t>
             </w:r>
-          </w:p>
-          <w:p>
-            <w:r>
-              <w:tab/>
+            <w:proofErr w:type="spellEnd"/>
+          </w:p>
+          <w:p>
+            <w:r>
+              <w:tab/>
+            </w:r>
+            <w:proofErr w:type="spellStart"/>
+            <w:r>
               <w:t>ResetAuthenticator</w:t>
             </w:r>
-          </w:p>
-          <w:p>
-            <w:r>
-              <w:tab/>
+            <w:proofErr w:type="spellEnd"/>
+          </w:p>
+          <w:p>
+            <w:r>
+              <w:tab/>
+            </w:r>
+            <w:proofErr w:type="spellStart"/>
+            <w:r>
               <w:t>SetPassword</w:t>
             </w:r>
-          </w:p>
-          <w:p>
-            <w:r>
-              <w:tab/>
+            <w:proofErr w:type="spellEnd"/>
+          </w:p>
+          <w:p>
+            <w:r>
+              <w:tab/>
+            </w:r>
+            <w:proofErr w:type="spellStart"/>
+            <w:r>
               <w:t>ShowRecoveryCodes</w:t>
             </w:r>
-          </w:p>
-          <w:p>
-            <w:r>
-              <w:tab/>
+            <w:proofErr w:type="spellEnd"/>
+          </w:p>
+          <w:p>
+            <w:r>
+              <w:tab/>
+            </w:r>
+            <w:proofErr w:type="spellStart"/>
+            <w:r>
               <w:t>TwoFactorAuthentication</w:t>
             </w:r>
+            <w:proofErr w:type="spellEnd"/>
           </w:p>
         </w:tc>
         <w:tc>
@@ -715,14 +947,24 @@
           <w:p>
             <w:r>
               <w:tab/>
-              <w:t>_LoginPartial</w:t>
-            </w:r>
-          </w:p>
-          <w:p>
-            <w:r>
-              <w:tab/>
-              <w:t>_ValidationScriptsPartial</w:t>
-            </w:r>
+              <w:t>_</w:t>
+            </w:r>
+            <w:proofErr w:type="spellStart"/>
+            <w:r>
+              <w:t>LoginPartial</w:t>
+            </w:r>
+            <w:proofErr w:type="spellEnd"/>
+          </w:p>
+          <w:p>
+            <w:r>
+              <w:tab/>
+              <w:t>_</w:t>
+            </w:r>
+            <w:proofErr w:type="spellStart"/>
+            <w:r>
+              <w:t>ValidationScriptsPartial</w:t>
+            </w:r>
+            <w:proofErr w:type="spellEnd"/>
           </w:p>
           <w:p>
             <w:r>
@@ -750,8 +992,13 @@
           <w:p>
             <w:r>
               <w:lastRenderedPageBreak/>
-              <w:t>Views/_ViewImports</w:t>
-            </w:r>
+              <w:t>Views/_</w:t>
+            </w:r>
+            <w:proofErr w:type="spellStart"/>
+            <w:r>
+              <w:t>ViewImports</w:t>
+            </w:r>
+            <w:proofErr w:type="spellEnd"/>
           </w:p>
         </w:tc>
         <w:tc>
@@ -772,8 +1019,13 @@
           </w:tcPr>
           <w:p>
             <w:r>
-              <w:t>Views/_ViewStart</w:t>
-            </w:r>
+              <w:t>Views/_</w:t>
+            </w:r>
+            <w:proofErr w:type="spellStart"/>
+            <w:r>
+              <w:t>ViewStart</w:t>
+            </w:r>
+            <w:proofErr w:type="spellEnd"/>
           </w:p>
         </w:tc>
         <w:tc>
@@ -793,9 +1045,11 @@
             <w:tcW w:w="4675" w:type="dxa"/>
           </w:tcPr>
           <w:p>
+            <w:proofErr w:type="spellStart"/>
             <w:r>
               <w:t>Appsettings.json</w:t>
             </w:r>
+            <w:proofErr w:type="spellEnd"/>
           </w:p>
         </w:tc>
         <w:tc>
@@ -815,9 +1069,11 @@
             <w:tcW w:w="4675" w:type="dxa"/>
           </w:tcPr>
           <w:p>
+            <w:proofErr w:type="spellStart"/>
             <w:r>
               <w:t>Bundleconfig.json</w:t>
             </w:r>
+            <w:proofErr w:type="spellEnd"/>
           </w:p>
         </w:tc>
         <w:tc>
@@ -837,9 +1093,11 @@
             <w:tcW w:w="4675" w:type="dxa"/>
           </w:tcPr>
           <w:p>
+            <w:proofErr w:type="spellStart"/>
             <w:r>
               <w:t>Program.cs</w:t>
             </w:r>
+            <w:proofErr w:type="spellEnd"/>
           </w:p>
         </w:tc>
         <w:tc>
@@ -859,9 +1117,11 @@
             <w:tcW w:w="4675" w:type="dxa"/>
           </w:tcPr>
           <w:p>
+            <w:proofErr w:type="spellStart"/>
             <w:r>
               <w:t>Startup.cs</w:t>
             </w:r>
+            <w:proofErr w:type="spellEnd"/>
           </w:p>
         </w:tc>
         <w:tc>
@@ -912,8 +1172,13 @@
             <w:tcW w:w="4675" w:type="dxa"/>
           </w:tcPr>
           <w:p>
-            <w:r>
-              <w:t>IdentityServer 4.0</w:t>
+            <w:proofErr w:type="spellStart"/>
+            <w:r>
+              <w:t>IdentityServer</w:t>
+            </w:r>
+            <w:proofErr w:type="spellEnd"/>
+            <w:r>
+              <w:t xml:space="preserve"> 4.0</w:t>
             </w:r>
           </w:p>
         </w:tc>
@@ -934,8 +1199,13 @@
             <w:tcW w:w="4675" w:type="dxa"/>
           </w:tcPr>
           <w:p>
-            <w:r>
-              <w:t>IdentityServer 4.0</w:t>
+            <w:proofErr w:type="spellStart"/>
+            <w:r>
+              <w:t>IdentityServer</w:t>
+            </w:r>
+            <w:proofErr w:type="spellEnd"/>
+            <w:r>
+              <w:t xml:space="preserve"> 4.0</w:t>
             </w:r>
           </w:p>
         </w:tc>
@@ -959,8 +1229,13 @@
             <w:tcW w:w="4675" w:type="dxa"/>
           </w:tcPr>
           <w:p>
-            <w:r>
-              <w:t>IdentityServer 4.0</w:t>
+            <w:proofErr w:type="spellStart"/>
+            <w:r>
+              <w:t>IdentityServer</w:t>
+            </w:r>
+            <w:proofErr w:type="spellEnd"/>
+            <w:r>
+              <w:t xml:space="preserve"> 4.0</w:t>
             </w:r>
           </w:p>
         </w:tc>
@@ -971,8 +1246,13 @@
             <w:tcW w:w="4675" w:type="dxa"/>
           </w:tcPr>
           <w:p>
-            <w:r>
-              <w:t>Automapper 6.2.2</w:t>
+            <w:proofErr w:type="spellStart"/>
+            <w:r>
+              <w:t>Automapper</w:t>
+            </w:r>
+            <w:proofErr w:type="spellEnd"/>
+            <w:r>
+              <w:t xml:space="preserve"> 6.2.2</w:t>
             </w:r>
           </w:p>
         </w:tc>
@@ -981,8 +1261,13 @@
             <w:tcW w:w="4675" w:type="dxa"/>
           </w:tcPr>
           <w:p>
-            <w:r>
-              <w:t>IdentityServer 4.0 database access</w:t>
+            <w:proofErr w:type="spellStart"/>
+            <w:r>
+              <w:t>IdentityServer</w:t>
+            </w:r>
+            <w:proofErr w:type="spellEnd"/>
+            <w:r>
+              <w:t xml:space="preserve"> 4.0 database access</w:t>
             </w:r>
           </w:p>
         </w:tc>
@@ -1003,8 +1288,13 @@
             <w:tcW w:w="4675" w:type="dxa"/>
           </w:tcPr>
           <w:p>
-            <w:r>
-              <w:t>IdentityServer 4.0 database access</w:t>
+            <w:proofErr w:type="spellStart"/>
+            <w:r>
+              <w:t>IdentityServer</w:t>
+            </w:r>
+            <w:proofErr w:type="spellEnd"/>
+            <w:r>
+              <w:t xml:space="preserve"> 4.0 database access</w:t>
             </w:r>
           </w:p>
         </w:tc>
@@ -1015,9 +1305,11 @@
             <w:tcW w:w="4675" w:type="dxa"/>
           </w:tcPr>
           <w:p>
+            <w:proofErr w:type="spellStart"/>
             <w:r>
               <w:t>BuildBundleMinifier</w:t>
             </w:r>
+            <w:proofErr w:type="spellEnd"/>
           </w:p>
         </w:tc>
         <w:tc>
@@ -1026,10 +1318,34 @@
           </w:tcPr>
           <w:p>
             <w:r>
-              <w:t xml:space="preserve">Used for bundling/minification </w:t>
-            </w:r>
-            <w:r>
-              <w:t xml:space="preserve">of css and js </w:t>
+              <w:t>Used for bundling/</w:t>
+            </w:r>
+            <w:proofErr w:type="spellStart"/>
+            <w:r>
+              <w:t>minification</w:t>
+            </w:r>
+            <w:proofErr w:type="spellEnd"/>
+            <w:r>
+              <w:t xml:space="preserve"> </w:t>
+            </w:r>
+            <w:r>
+              <w:t xml:space="preserve">of </w:t>
+            </w:r>
+            <w:proofErr w:type="spellStart"/>
+            <w:r>
+              <w:t>css</w:t>
+            </w:r>
+            <w:proofErr w:type="spellEnd"/>
+            <w:r>
+              <w:t xml:space="preserve"> and </w:t>
+            </w:r>
+            <w:proofErr w:type="spellStart"/>
+            <w:r>
+              <w:t>js</w:t>
+            </w:r>
+            <w:proofErr w:type="spellEnd"/>
+            <w:r>
+              <w:t xml:space="preserve"> </w:t>
             </w:r>
             <w:r>
               <w:t>which runs during project build</w:t>
@@ -1097,8 +1413,9 @@
           <w:sz w:val="19"/>
           <w:szCs w:val="19"/>
         </w:rPr>
-        <w:t xml:space="preserve">Scaffold-DbContext </w:t>
-      </w:r>
+        <w:t>Scaffold-</w:t>
+      </w:r>
+      <w:proofErr w:type="spellStart"/>
       <w:r>
         <w:rPr>
           <w:rFonts w:ascii="Consolas" w:hAnsi="Consolas" w:cs="Consolas"/>
@@ -1106,10 +1423,28 @@
           <w:sz w:val="19"/>
           <w:szCs w:val="19"/>
         </w:rPr>
+        <w:t>DbContext</w:t>
+      </w:r>
+      <w:proofErr w:type="spellEnd"/>
+      <w:r>
+        <w:rPr>
+          <w:rFonts w:ascii="Consolas" w:hAnsi="Consolas" w:cs="Consolas"/>
+          <w:color w:val="008000"/>
+          <w:sz w:val="19"/>
+          <w:szCs w:val="19"/>
+        </w:rPr>
+        <w:t xml:space="preserve"> </w:t>
+      </w:r>
+      <w:r>
+        <w:rPr>
+          <w:rFonts w:ascii="Consolas" w:hAnsi="Consolas" w:cs="Consolas"/>
+          <w:color w:val="008000"/>
+          <w:sz w:val="19"/>
+          <w:szCs w:val="19"/>
+        </w:rPr>
         <w:t>-</w:t>
       </w:r>
-      <w:bookmarkStart w:id="0" w:name="_GoBack"/>
-      <w:bookmarkEnd w:id="0"/>
+      <w:proofErr w:type="spellStart"/>
       <w:r>
         <w:rPr>
           <w:rFonts w:ascii="Consolas" w:hAnsi="Consolas"/>
@@ -1120,6 +1455,7 @@
         </w:rPr>
         <w:t>UseDatabaseNames</w:t>
       </w:r>
+      <w:proofErr w:type="spellEnd"/>
       <w:r>
         <w:rPr>
           <w:rFonts w:ascii="Consolas" w:hAnsi="Consolas" w:cs="Consolas"/>
@@ -1136,7 +1472,87 @@
           <w:sz w:val="19"/>
           <w:szCs w:val="19"/>
         </w:rPr>
-        <w:t>"Server=.\SQLEXPRESS;Database=TRIBAL_SVC_PORTAL;Trusted_Connection=True;" Microsoft.EntityFrameworkCore.SqlServer -OutputDir Data/Models -t T_PRT_CLIENT_ROLES, T_PRT_CLIENTS, T_PRT_TENANT_CLIENT_ALIAS, T_PRT_TENANT_USER_CLIENT, T_PRT_TENANT_USERS, T_PRT_TENANTS, T_OE_SYS_LOG -f -Context "ApplicationDbContextTemp"</w:t>
+        <w:t>"Server=.\SQLEXPRESS</w:t>
+      </w:r>
+      <w:proofErr w:type="gramStart"/>
+      <w:r>
+        <w:rPr>
+          <w:rFonts w:ascii="Consolas" w:hAnsi="Consolas" w:cs="Consolas"/>
+          <w:color w:val="008000"/>
+          <w:sz w:val="19"/>
+          <w:szCs w:val="19"/>
+        </w:rPr>
+        <w:t>;Database</w:t>
+      </w:r>
+      <w:proofErr w:type="gramEnd"/>
+      <w:r>
+        <w:rPr>
+          <w:rFonts w:ascii="Consolas" w:hAnsi="Consolas" w:cs="Consolas"/>
+          <w:color w:val="008000"/>
+          <w:sz w:val="19"/>
+          <w:szCs w:val="19"/>
+        </w:rPr>
+        <w:t xml:space="preserve">=TRIBAL_SVC_PORTAL;Trusted_Connection=True;" </w:t>
+      </w:r>
+      <w:proofErr w:type="spellStart"/>
+      <w:r>
+        <w:rPr>
+          <w:rFonts w:ascii="Consolas" w:hAnsi="Consolas" w:cs="Consolas"/>
+          <w:color w:val="008000"/>
+          <w:sz w:val="19"/>
+          <w:szCs w:val="19"/>
+        </w:rPr>
+        <w:t>Microsoft.EntityFrameworkCore.SqlServer</w:t>
+      </w:r>
+      <w:proofErr w:type="spellEnd"/>
+      <w:r>
+        <w:rPr>
+          <w:rFonts w:ascii="Consolas" w:hAnsi="Consolas" w:cs="Consolas"/>
+          <w:color w:val="008000"/>
+          <w:sz w:val="19"/>
+          <w:szCs w:val="19"/>
+        </w:rPr>
+        <w:t xml:space="preserve"> -</w:t>
+      </w:r>
+      <w:proofErr w:type="spellStart"/>
+      <w:r>
+        <w:rPr>
+          <w:rFonts w:ascii="Consolas" w:hAnsi="Consolas" w:cs="Consolas"/>
+          <w:color w:val="008000"/>
+          <w:sz w:val="19"/>
+          <w:szCs w:val="19"/>
+        </w:rPr>
+        <w:t>OutputDir</w:t>
+      </w:r>
+      <w:proofErr w:type="spellEnd"/>
+      <w:r>
+        <w:rPr>
+          <w:rFonts w:ascii="Consolas" w:hAnsi="Consolas" w:cs="Consolas"/>
+          <w:color w:val="008000"/>
+          <w:sz w:val="19"/>
+          <w:szCs w:val="19"/>
+        </w:rPr>
+        <w:t xml:space="preserve"> Data/Models -t T_PRT_CLIENT_ROLES, T_PRT_CLIENTS, T_PRT_TENANT_CLIENT_ALIAS, T_PRT_TENANT_USER_CLIENT, T_PRT_TENANT_USERS, T_PRT_TENANTS, T_OE_SYS_LOG -f -Context "</w:t>
+      </w:r>
+      <w:proofErr w:type="spellStart"/>
+      <w:r>
+        <w:rPr>
+          <w:rFonts w:ascii="Consolas" w:hAnsi="Consolas" w:cs="Consolas"/>
+          <w:color w:val="008000"/>
+          <w:sz w:val="19"/>
+          <w:szCs w:val="19"/>
+        </w:rPr>
+        <w:t>ApplicationDbContextTemp</w:t>
+      </w:r>
+      <w:proofErr w:type="spellEnd"/>
+      <w:r>
+        <w:rPr>
+          <w:rFonts w:ascii="Consolas" w:hAnsi="Consolas" w:cs="Consolas"/>
+          <w:color w:val="008000"/>
+          <w:sz w:val="19"/>
+          <w:szCs w:val="19"/>
+        </w:rPr>
+        <w:t>"</w:t>
       </w:r>
     </w:p>
     <w:p/>
@@ -1150,11 +1566,16 @@
       <w:r>
         <w:t xml:space="preserve">code into the generated </w:t>
       </w:r>
+      <w:proofErr w:type="spellStart"/>
       <w:r>
         <w:t>Application</w:t>
       </w:r>
       <w:r>
-        <w:t xml:space="preserve">DBContext file: </w:t>
+        <w:t>DBContext</w:t>
+      </w:r>
+      <w:proofErr w:type="spellEnd"/>
+      <w:r>
+        <w:t xml:space="preserve"> file: </w:t>
       </w:r>
     </w:p>
     <w:p>
@@ -1170,14 +1591,45 @@
           <w:szCs w:val="19"/>
         </w:rPr>
       </w:pPr>
-      <w:r>
-        <w:rPr>
-          <w:rFonts w:ascii="Consolas" w:hAnsi="Consolas" w:cs="Consolas"/>
-          <w:color w:val="FF0000"/>
-          <w:sz w:val="18"/>
-          <w:szCs w:val="19"/>
-        </w:rPr>
-        <w:t>using Microsoft.AspNetCore.Identity;  //add each time</w:t>
+      <w:proofErr w:type="gramStart"/>
+      <w:r>
+        <w:rPr>
+          <w:rFonts w:ascii="Consolas" w:hAnsi="Consolas" w:cs="Consolas"/>
+          <w:color w:val="FF0000"/>
+          <w:sz w:val="18"/>
+          <w:szCs w:val="19"/>
+        </w:rPr>
+        <w:t>using</w:t>
+      </w:r>
+      <w:proofErr w:type="gramEnd"/>
+      <w:r>
+        <w:rPr>
+          <w:rFonts w:ascii="Consolas" w:hAnsi="Consolas" w:cs="Consolas"/>
+          <w:color w:val="FF0000"/>
+          <w:sz w:val="18"/>
+          <w:szCs w:val="19"/>
+        </w:rPr>
+        <w:t xml:space="preserve"> </w:t>
+      </w:r>
+      <w:proofErr w:type="spellStart"/>
+      <w:r>
+        <w:rPr>
+          <w:rFonts w:ascii="Consolas" w:hAnsi="Consolas" w:cs="Consolas"/>
+          <w:color w:val="FF0000"/>
+          <w:sz w:val="18"/>
+          <w:szCs w:val="19"/>
+        </w:rPr>
+        <w:t>Microsoft.AspNetCore.Identity</w:t>
+      </w:r>
+      <w:proofErr w:type="spellEnd"/>
+      <w:r>
+        <w:rPr>
+          <w:rFonts w:ascii="Consolas" w:hAnsi="Consolas" w:cs="Consolas"/>
+          <w:color w:val="FF0000"/>
+          <w:sz w:val="18"/>
+          <w:szCs w:val="19"/>
+        </w:rPr>
+        <w:t>;  //add each time</w:t>
       </w:r>
     </w:p>
     <w:p>
@@ -1193,14 +1645,45 @@
           <w:szCs w:val="19"/>
         </w:rPr>
       </w:pPr>
-      <w:r>
-        <w:rPr>
-          <w:rFonts w:ascii="Consolas" w:hAnsi="Consolas" w:cs="Consolas"/>
-          <w:color w:val="FF0000"/>
-          <w:sz w:val="16"/>
-          <w:szCs w:val="19"/>
-        </w:rPr>
-        <w:t>using Microsoft.AspNetCore.Identity.EntityFrameworkCore;  //add each time</w:t>
+      <w:proofErr w:type="gramStart"/>
+      <w:r>
+        <w:rPr>
+          <w:rFonts w:ascii="Consolas" w:hAnsi="Consolas" w:cs="Consolas"/>
+          <w:color w:val="FF0000"/>
+          <w:sz w:val="16"/>
+          <w:szCs w:val="19"/>
+        </w:rPr>
+        <w:t>using</w:t>
+      </w:r>
+      <w:proofErr w:type="gramEnd"/>
+      <w:r>
+        <w:rPr>
+          <w:rFonts w:ascii="Consolas" w:hAnsi="Consolas" w:cs="Consolas"/>
+          <w:color w:val="FF0000"/>
+          <w:sz w:val="16"/>
+          <w:szCs w:val="19"/>
+        </w:rPr>
+        <w:t xml:space="preserve"> </w:t>
+      </w:r>
+      <w:proofErr w:type="spellStart"/>
+      <w:r>
+        <w:rPr>
+          <w:rFonts w:ascii="Consolas" w:hAnsi="Consolas" w:cs="Consolas"/>
+          <w:color w:val="FF0000"/>
+          <w:sz w:val="16"/>
+          <w:szCs w:val="19"/>
+        </w:rPr>
+        <w:t>Microsoft.AspNetCore.Identity.EntityFrameworkCore</w:t>
+      </w:r>
+      <w:proofErr w:type="spellEnd"/>
+      <w:r>
+        <w:rPr>
+          <w:rFonts w:ascii="Consolas" w:hAnsi="Consolas" w:cs="Consolas"/>
+          <w:color w:val="FF0000"/>
+          <w:sz w:val="16"/>
+          <w:szCs w:val="19"/>
+        </w:rPr>
+        <w:t>;  //add each time</w:t>
       </w:r>
     </w:p>
     <w:p>
@@ -1216,14 +1699,45 @@
           <w:szCs w:val="19"/>
         </w:rPr>
       </w:pPr>
-      <w:r>
-        <w:rPr>
-          <w:rFonts w:ascii="Consolas" w:hAnsi="Consolas" w:cs="Consolas"/>
-          <w:color w:val="FF0000"/>
-          <w:sz w:val="18"/>
-          <w:szCs w:val="19"/>
-        </w:rPr>
-        <w:t>using Microsoft.Extensions.Configuration;  //add each time</w:t>
+      <w:proofErr w:type="gramStart"/>
+      <w:r>
+        <w:rPr>
+          <w:rFonts w:ascii="Consolas" w:hAnsi="Consolas" w:cs="Consolas"/>
+          <w:color w:val="FF0000"/>
+          <w:sz w:val="18"/>
+          <w:szCs w:val="19"/>
+        </w:rPr>
+        <w:t>using</w:t>
+      </w:r>
+      <w:proofErr w:type="gramEnd"/>
+      <w:r>
+        <w:rPr>
+          <w:rFonts w:ascii="Consolas" w:hAnsi="Consolas" w:cs="Consolas"/>
+          <w:color w:val="FF0000"/>
+          <w:sz w:val="18"/>
+          <w:szCs w:val="19"/>
+        </w:rPr>
+        <w:t xml:space="preserve"> </w:t>
+      </w:r>
+      <w:proofErr w:type="spellStart"/>
+      <w:r>
+        <w:rPr>
+          <w:rFonts w:ascii="Consolas" w:hAnsi="Consolas" w:cs="Consolas"/>
+          <w:color w:val="FF0000"/>
+          <w:sz w:val="18"/>
+          <w:szCs w:val="19"/>
+        </w:rPr>
+        <w:t>Microsoft.Extensions.Configuration</w:t>
+      </w:r>
+      <w:proofErr w:type="spellEnd"/>
+      <w:r>
+        <w:rPr>
+          <w:rFonts w:ascii="Consolas" w:hAnsi="Consolas" w:cs="Consolas"/>
+          <w:color w:val="FF0000"/>
+          <w:sz w:val="18"/>
+          <w:szCs w:val="19"/>
+        </w:rPr>
+        <w:t>;  //add each time</w:t>
       </w:r>
     </w:p>
     <w:p>
@@ -1239,6 +1753,7 @@
           <w:szCs w:val="19"/>
         </w:rPr>
       </w:pPr>
+      <w:proofErr w:type="gramStart"/>
       <w:r>
         <w:rPr>
           <w:rFonts w:ascii="Consolas" w:hAnsi="Consolas" w:cs="Consolas"/>
@@ -1246,7 +1761,17 @@
           <w:sz w:val="19"/>
           <w:szCs w:val="19"/>
         </w:rPr>
-        <w:t>using System.IO; //add each time</w:t>
+        <w:t>using</w:t>
+      </w:r>
+      <w:proofErr w:type="gramEnd"/>
+      <w:r>
+        <w:rPr>
+          <w:rFonts w:ascii="Consolas" w:hAnsi="Consolas" w:cs="Consolas"/>
+          <w:color w:val="FF0000"/>
+          <w:sz w:val="19"/>
+          <w:szCs w:val="19"/>
+        </w:rPr>
+        <w:t xml:space="preserve"> System.IO; //add each time</w:t>
       </w:r>
     </w:p>
     <w:p>
@@ -1276,6 +1801,7 @@
           <w:szCs w:val="19"/>
         </w:rPr>
       </w:pPr>
+      <w:proofErr w:type="gramStart"/>
       <w:r>
         <w:rPr>
           <w:rFonts w:ascii="Consolas" w:hAnsi="Consolas" w:cs="Consolas"/>
@@ -1285,15 +1811,27 @@
         </w:rPr>
         <w:t>namespace</w:t>
       </w:r>
-      <w:r>
-        <w:rPr>
-          <w:rFonts w:ascii="Consolas" w:hAnsi="Consolas" w:cs="Consolas"/>
-          <w:color w:val="000000"/>
-          <w:sz w:val="16"/>
-          <w:szCs w:val="19"/>
-        </w:rPr>
-        <w:t xml:space="preserve"> TribalSvcPortal.Data.Models</w:t>
-      </w:r>
+      <w:proofErr w:type="gramEnd"/>
+      <w:r>
+        <w:rPr>
+          <w:rFonts w:ascii="Consolas" w:hAnsi="Consolas" w:cs="Consolas"/>
+          <w:color w:val="000000"/>
+          <w:sz w:val="16"/>
+          <w:szCs w:val="19"/>
+        </w:rPr>
+        <w:t xml:space="preserve"> </w:t>
+      </w:r>
+      <w:proofErr w:type="spellStart"/>
+      <w:r>
+        <w:rPr>
+          <w:rFonts w:ascii="Consolas" w:hAnsi="Consolas" w:cs="Consolas"/>
+          <w:color w:val="000000"/>
+          <w:sz w:val="16"/>
+          <w:szCs w:val="19"/>
+        </w:rPr>
+        <w:t>TribalSvcPortal.Data.Models</w:t>
+      </w:r>
+      <w:proofErr w:type="spellEnd"/>
     </w:p>
     <w:p>
       <w:pPr>
@@ -1341,6 +1879,7 @@
         </w:rPr>
         <w:t xml:space="preserve">    </w:t>
       </w:r>
+      <w:proofErr w:type="gramStart"/>
       <w:r>
         <w:rPr>
           <w:rFonts w:ascii="Consolas" w:hAnsi="Consolas" w:cs="Consolas"/>
@@ -1350,6 +1889,7 @@
         </w:rPr>
         <w:t>public</w:t>
       </w:r>
+      <w:proofErr w:type="gramEnd"/>
       <w:r>
         <w:rPr>
           <w:rFonts w:ascii="Consolas" w:hAnsi="Consolas" w:cs="Consolas"/>
@@ -1395,6 +1935,7 @@
         </w:rPr>
         <w:t xml:space="preserve"> </w:t>
       </w:r>
+      <w:proofErr w:type="spellStart"/>
       <w:r>
         <w:rPr>
           <w:rFonts w:ascii="Consolas" w:hAnsi="Consolas" w:cs="Consolas"/>
@@ -1404,6 +1945,7 @@
         </w:rPr>
         <w:t>ApplicationDbContext</w:t>
       </w:r>
+      <w:proofErr w:type="spellEnd"/>
       <w:r>
         <w:rPr>
           <w:rFonts w:ascii="Consolas" w:hAnsi="Consolas" w:cs="Consolas"/>
@@ -1413,14 +1955,45 @@
         </w:rPr>
         <w:t xml:space="preserve"> : </w:t>
       </w:r>
-      <w:r>
-        <w:rPr>
-          <w:rFonts w:ascii="Consolas" w:hAnsi="Consolas" w:cs="Consolas"/>
-          <w:color w:val="FF0000"/>
-          <w:sz w:val="16"/>
-          <w:szCs w:val="19"/>
-        </w:rPr>
-        <w:t>IdentityDbContext&lt;ApplicationUser&gt;  //modify each time</w:t>
+      <w:proofErr w:type="spellStart"/>
+      <w:r>
+        <w:rPr>
+          <w:rFonts w:ascii="Consolas" w:hAnsi="Consolas" w:cs="Consolas"/>
+          <w:color w:val="FF0000"/>
+          <w:sz w:val="16"/>
+          <w:szCs w:val="19"/>
+        </w:rPr>
+        <w:t>IdentityDbContext</w:t>
+      </w:r>
+      <w:proofErr w:type="spellEnd"/>
+      <w:r>
+        <w:rPr>
+          <w:rFonts w:ascii="Consolas" w:hAnsi="Consolas" w:cs="Consolas"/>
+          <w:color w:val="FF0000"/>
+          <w:sz w:val="16"/>
+          <w:szCs w:val="19"/>
+        </w:rPr>
+        <w:t>&lt;</w:t>
+      </w:r>
+      <w:proofErr w:type="spellStart"/>
+      <w:r>
+        <w:rPr>
+          <w:rFonts w:ascii="Consolas" w:hAnsi="Consolas" w:cs="Consolas"/>
+          <w:color w:val="FF0000"/>
+          <w:sz w:val="16"/>
+          <w:szCs w:val="19"/>
+        </w:rPr>
+        <w:t>ApplicationUser</w:t>
+      </w:r>
+      <w:proofErr w:type="spellEnd"/>
+      <w:r>
+        <w:rPr>
+          <w:rFonts w:ascii="Consolas" w:hAnsi="Consolas" w:cs="Consolas"/>
+          <w:color w:val="FF0000"/>
+          <w:sz w:val="16"/>
+          <w:szCs w:val="19"/>
+        </w:rPr>
+        <w:t>&gt;  //modify each time</w:t>
       </w:r>
     </w:p>
     <w:p>
@@ -1466,7 +2039,87 @@
           <w:sz w:val="16"/>
           <w:szCs w:val="19"/>
         </w:rPr>
-        <w:t xml:space="preserve">        public ApplicationDbContext(DbContextOptions&lt;ApplicationDbContext&gt; options)//add each time</w:t>
+        <w:t xml:space="preserve">        </w:t>
+      </w:r>
+      <w:proofErr w:type="gramStart"/>
+      <w:r>
+        <w:rPr>
+          <w:rFonts w:ascii="Consolas" w:hAnsi="Consolas" w:cs="Consolas"/>
+          <w:color w:val="FF0000"/>
+          <w:sz w:val="16"/>
+          <w:szCs w:val="19"/>
+        </w:rPr>
+        <w:t>public</w:t>
+      </w:r>
+      <w:proofErr w:type="gramEnd"/>
+      <w:r>
+        <w:rPr>
+          <w:rFonts w:ascii="Consolas" w:hAnsi="Consolas" w:cs="Consolas"/>
+          <w:color w:val="FF0000"/>
+          <w:sz w:val="16"/>
+          <w:szCs w:val="19"/>
+        </w:rPr>
+        <w:t xml:space="preserve"> </w:t>
+      </w:r>
+      <w:proofErr w:type="spellStart"/>
+      <w:r>
+        <w:rPr>
+          <w:rFonts w:ascii="Consolas" w:hAnsi="Consolas" w:cs="Consolas"/>
+          <w:color w:val="FF0000"/>
+          <w:sz w:val="16"/>
+          <w:szCs w:val="19"/>
+        </w:rPr>
+        <w:t>ApplicationDbContext</w:t>
+      </w:r>
+      <w:proofErr w:type="spellEnd"/>
+      <w:r>
+        <w:rPr>
+          <w:rFonts w:ascii="Consolas" w:hAnsi="Consolas" w:cs="Consolas"/>
+          <w:color w:val="FF0000"/>
+          <w:sz w:val="16"/>
+          <w:szCs w:val="19"/>
+        </w:rPr>
+        <w:t>(</w:t>
+      </w:r>
+      <w:proofErr w:type="spellStart"/>
+      <w:r>
+        <w:rPr>
+          <w:rFonts w:ascii="Consolas" w:hAnsi="Consolas" w:cs="Consolas"/>
+          <w:color w:val="FF0000"/>
+          <w:sz w:val="16"/>
+          <w:szCs w:val="19"/>
+        </w:rPr>
+        <w:t>DbContextOptions</w:t>
+      </w:r>
+      <w:proofErr w:type="spellEnd"/>
+      <w:r>
+        <w:rPr>
+          <w:rFonts w:ascii="Consolas" w:hAnsi="Consolas" w:cs="Consolas"/>
+          <w:color w:val="FF0000"/>
+          <w:sz w:val="16"/>
+          <w:szCs w:val="19"/>
+        </w:rPr>
+        <w:t>&lt;</w:t>
+      </w:r>
+      <w:proofErr w:type="spellStart"/>
+      <w:r>
+        <w:rPr>
+          <w:rFonts w:ascii="Consolas" w:hAnsi="Consolas" w:cs="Consolas"/>
+          <w:color w:val="FF0000"/>
+          <w:sz w:val="16"/>
+          <w:szCs w:val="19"/>
+        </w:rPr>
+        <w:t>ApplicationDbContext</w:t>
+      </w:r>
+      <w:proofErr w:type="spellEnd"/>
+      <w:r>
+        <w:rPr>
+          <w:rFonts w:ascii="Consolas" w:hAnsi="Consolas" w:cs="Consolas"/>
+          <w:color w:val="FF0000"/>
+          <w:sz w:val="16"/>
+          <w:szCs w:val="19"/>
+        </w:rPr>
+        <w:t>&gt; options)//add each time</w:t>
       </w:r>
     </w:p>
     <w:p>
@@ -1489,7 +2142,27 @@
           <w:sz w:val="16"/>
           <w:szCs w:val="19"/>
         </w:rPr>
-        <w:t xml:space="preserve">            : base(options)</w:t>
+        <w:t xml:space="preserve">            : </w:t>
+      </w:r>
+      <w:proofErr w:type="gramStart"/>
+      <w:r>
+        <w:rPr>
+          <w:rFonts w:ascii="Consolas" w:hAnsi="Consolas" w:cs="Consolas"/>
+          <w:color w:val="FF0000"/>
+          <w:sz w:val="16"/>
+          <w:szCs w:val="19"/>
+        </w:rPr>
+        <w:t>base(</w:t>
+      </w:r>
+      <w:proofErr w:type="gramEnd"/>
+      <w:r>
+        <w:rPr>
+          <w:rFonts w:ascii="Consolas" w:hAnsi="Consolas" w:cs="Consolas"/>
+          <w:color w:val="FF0000"/>
+          <w:sz w:val="16"/>
+          <w:szCs w:val="19"/>
+        </w:rPr>
+        <w:t>options)</w:t>
       </w:r>
     </w:p>
     <w:p>
@@ -1604,7 +2277,87 @@
           <w:sz w:val="16"/>
           <w:szCs w:val="19"/>
         </w:rPr>
-        <w:t xml:space="preserve">        public virtual DbSet&lt;TOeSysLog&gt; TOeSysLog { get; set; }</w:t>
+        <w:t xml:space="preserve">        </w:t>
+      </w:r>
+      <w:proofErr w:type="gramStart"/>
+      <w:r>
+        <w:rPr>
+          <w:rFonts w:ascii="Consolas" w:hAnsi="Consolas" w:cs="Consolas"/>
+          <w:color w:val="00B050"/>
+          <w:sz w:val="16"/>
+          <w:szCs w:val="19"/>
+        </w:rPr>
+        <w:t>public</w:t>
+      </w:r>
+      <w:proofErr w:type="gramEnd"/>
+      <w:r>
+        <w:rPr>
+          <w:rFonts w:ascii="Consolas" w:hAnsi="Consolas" w:cs="Consolas"/>
+          <w:color w:val="00B050"/>
+          <w:sz w:val="16"/>
+          <w:szCs w:val="19"/>
+        </w:rPr>
+        <w:t xml:space="preserve"> virtual </w:t>
+      </w:r>
+      <w:proofErr w:type="spellStart"/>
+      <w:r>
+        <w:rPr>
+          <w:rFonts w:ascii="Consolas" w:hAnsi="Consolas" w:cs="Consolas"/>
+          <w:color w:val="00B050"/>
+          <w:sz w:val="16"/>
+          <w:szCs w:val="19"/>
+        </w:rPr>
+        <w:t>DbSet</w:t>
+      </w:r>
+      <w:proofErr w:type="spellEnd"/>
+      <w:r>
+        <w:rPr>
+          <w:rFonts w:ascii="Consolas" w:hAnsi="Consolas" w:cs="Consolas"/>
+          <w:color w:val="00B050"/>
+          <w:sz w:val="16"/>
+          <w:szCs w:val="19"/>
+        </w:rPr>
+        <w:t>&lt;</w:t>
+      </w:r>
+      <w:proofErr w:type="spellStart"/>
+      <w:r>
+        <w:rPr>
+          <w:rFonts w:ascii="Consolas" w:hAnsi="Consolas" w:cs="Consolas"/>
+          <w:color w:val="00B050"/>
+          <w:sz w:val="16"/>
+          <w:szCs w:val="19"/>
+        </w:rPr>
+        <w:t>TOeSysLog</w:t>
+      </w:r>
+      <w:proofErr w:type="spellEnd"/>
+      <w:r>
+        <w:rPr>
+          <w:rFonts w:ascii="Consolas" w:hAnsi="Consolas" w:cs="Consolas"/>
+          <w:color w:val="00B050"/>
+          <w:sz w:val="16"/>
+          <w:szCs w:val="19"/>
+        </w:rPr>
+        <w:t xml:space="preserve">&gt; </w:t>
+      </w:r>
+      <w:proofErr w:type="spellStart"/>
+      <w:r>
+        <w:rPr>
+          <w:rFonts w:ascii="Consolas" w:hAnsi="Consolas" w:cs="Consolas"/>
+          <w:color w:val="00B050"/>
+          <w:sz w:val="16"/>
+          <w:szCs w:val="19"/>
+        </w:rPr>
+        <w:t>TOeSysLog</w:t>
+      </w:r>
+      <w:proofErr w:type="spellEnd"/>
+      <w:r>
+        <w:rPr>
+          <w:rFonts w:ascii="Consolas" w:hAnsi="Consolas" w:cs="Consolas"/>
+          <w:color w:val="00B050"/>
+          <w:sz w:val="16"/>
+          <w:szCs w:val="19"/>
+        </w:rPr>
+        <w:t xml:space="preserve"> { get; set; }</w:t>
       </w:r>
     </w:p>
     <w:p>
@@ -1643,6 +2396,7 @@
         </w:rPr>
         <w:t xml:space="preserve">        </w:t>
       </w:r>
+      <w:proofErr w:type="gramStart"/>
       <w:r>
         <w:rPr>
           <w:rFonts w:ascii="Consolas" w:hAnsi="Consolas" w:cs="Consolas"/>
@@ -1652,6 +2406,7 @@
         </w:rPr>
         <w:t>protected</w:t>
       </w:r>
+      <w:proofErr w:type="gramEnd"/>
       <w:r>
         <w:rPr>
           <w:rFonts w:ascii="Consolas" w:hAnsi="Consolas" w:cs="Consolas"/>
@@ -1695,7 +2450,67 @@
           <w:sz w:val="16"/>
           <w:szCs w:val="19"/>
         </w:rPr>
-        <w:t xml:space="preserve"> OnConfiguring(DbContextOptionsBuilder optionsBuilder)</w:t>
+        <w:t xml:space="preserve"> </w:t>
+      </w:r>
+      <w:proofErr w:type="spellStart"/>
+      <w:r>
+        <w:rPr>
+          <w:rFonts w:ascii="Consolas" w:hAnsi="Consolas" w:cs="Consolas"/>
+          <w:color w:val="000000"/>
+          <w:sz w:val="16"/>
+          <w:szCs w:val="19"/>
+        </w:rPr>
+        <w:t>OnConfiguring</w:t>
+      </w:r>
+      <w:proofErr w:type="spellEnd"/>
+      <w:r>
+        <w:rPr>
+          <w:rFonts w:ascii="Consolas" w:hAnsi="Consolas" w:cs="Consolas"/>
+          <w:color w:val="000000"/>
+          <w:sz w:val="16"/>
+          <w:szCs w:val="19"/>
+        </w:rPr>
+        <w:t>(</w:t>
+      </w:r>
+      <w:proofErr w:type="spellStart"/>
+      <w:r>
+        <w:rPr>
+          <w:rFonts w:ascii="Consolas" w:hAnsi="Consolas" w:cs="Consolas"/>
+          <w:color w:val="000000"/>
+          <w:sz w:val="16"/>
+          <w:szCs w:val="19"/>
+        </w:rPr>
+        <w:t>DbContextOptionsBuilder</w:t>
+      </w:r>
+      <w:proofErr w:type="spellEnd"/>
+      <w:r>
+        <w:rPr>
+          <w:rFonts w:ascii="Consolas" w:hAnsi="Consolas" w:cs="Consolas"/>
+          <w:color w:val="000000"/>
+          <w:sz w:val="16"/>
+          <w:szCs w:val="19"/>
+        </w:rPr>
+        <w:t xml:space="preserve"> </w:t>
+      </w:r>
+      <w:proofErr w:type="spellStart"/>
+      <w:r>
+        <w:rPr>
+          <w:rFonts w:ascii="Consolas" w:hAnsi="Consolas" w:cs="Consolas"/>
+          <w:color w:val="000000"/>
+          <w:sz w:val="16"/>
+          <w:szCs w:val="19"/>
+        </w:rPr>
+        <w:t>optionsBuilder</w:t>
+      </w:r>
+      <w:proofErr w:type="spellEnd"/>
+      <w:r>
+        <w:rPr>
+          <w:rFonts w:ascii="Consolas" w:hAnsi="Consolas" w:cs="Consolas"/>
+          <w:color w:val="000000"/>
+          <w:sz w:val="16"/>
+          <w:szCs w:val="19"/>
+        </w:rPr>
+        <w:t>)</w:t>
       </w:r>
     </w:p>
     <w:p>
@@ -1741,7 +2556,47 @@
           <w:sz w:val="18"/>
           <w:szCs w:val="19"/>
         </w:rPr>
-        <w:t xml:space="preserve">            if (!optionsBuilder.IsConfigured)</w:t>
+        <w:t xml:space="preserve">            </w:t>
+      </w:r>
+      <w:proofErr w:type="gramStart"/>
+      <w:r>
+        <w:rPr>
+          <w:rFonts w:ascii="Consolas" w:hAnsi="Consolas" w:cs="Consolas"/>
+          <w:color w:val="FF0000"/>
+          <w:sz w:val="18"/>
+          <w:szCs w:val="19"/>
+        </w:rPr>
+        <w:t>if</w:t>
+      </w:r>
+      <w:proofErr w:type="gramEnd"/>
+      <w:r>
+        <w:rPr>
+          <w:rFonts w:ascii="Consolas" w:hAnsi="Consolas" w:cs="Consolas"/>
+          <w:color w:val="FF0000"/>
+          <w:sz w:val="18"/>
+          <w:szCs w:val="19"/>
+        </w:rPr>
+        <w:t xml:space="preserve"> (!</w:t>
+      </w:r>
+      <w:proofErr w:type="spellStart"/>
+      <w:r>
+        <w:rPr>
+          <w:rFonts w:ascii="Consolas" w:hAnsi="Consolas" w:cs="Consolas"/>
+          <w:color w:val="FF0000"/>
+          <w:sz w:val="18"/>
+          <w:szCs w:val="19"/>
+        </w:rPr>
+        <w:t>optionsBuilder.IsConfigured</w:t>
+      </w:r>
+      <w:proofErr w:type="spellEnd"/>
+      <w:r>
+        <w:rPr>
+          <w:rFonts w:ascii="Consolas" w:hAnsi="Consolas" w:cs="Consolas"/>
+          <w:color w:val="FF0000"/>
+          <w:sz w:val="18"/>
+          <w:szCs w:val="19"/>
+        </w:rPr>
+        <w:t>)</w:t>
       </w:r>
     </w:p>
     <w:p>
@@ -1787,7 +2642,69 @@
           <w:sz w:val="18"/>
           <w:szCs w:val="19"/>
         </w:rPr>
-        <w:t xml:space="preserve">                var config = new ConfigurationBuilder()</w:t>
+        <w:t xml:space="preserve">                </w:t>
+      </w:r>
+      <w:proofErr w:type="spellStart"/>
+      <w:proofErr w:type="gramStart"/>
+      <w:r>
+        <w:rPr>
+          <w:rFonts w:ascii="Consolas" w:hAnsi="Consolas" w:cs="Consolas"/>
+          <w:color w:val="FF0000"/>
+          <w:sz w:val="18"/>
+          <w:szCs w:val="19"/>
+        </w:rPr>
+        <w:t>var</w:t>
+      </w:r>
+      <w:proofErr w:type="spellEnd"/>
+      <w:proofErr w:type="gramEnd"/>
+      <w:r>
+        <w:rPr>
+          <w:rFonts w:ascii="Consolas" w:hAnsi="Consolas" w:cs="Consolas"/>
+          <w:color w:val="FF0000"/>
+          <w:sz w:val="18"/>
+          <w:szCs w:val="19"/>
+        </w:rPr>
+        <w:t xml:space="preserve"> </w:t>
+      </w:r>
+      <w:proofErr w:type="spellStart"/>
+      <w:r>
+        <w:rPr>
+          <w:rFonts w:ascii="Consolas" w:hAnsi="Consolas" w:cs="Consolas"/>
+          <w:color w:val="FF0000"/>
+          <w:sz w:val="18"/>
+          <w:szCs w:val="19"/>
+        </w:rPr>
+        <w:t>config</w:t>
+      </w:r>
+      <w:proofErr w:type="spellEnd"/>
+      <w:r>
+        <w:rPr>
+          <w:rFonts w:ascii="Consolas" w:hAnsi="Consolas" w:cs="Consolas"/>
+          <w:color w:val="FF0000"/>
+          <w:sz w:val="18"/>
+          <w:szCs w:val="19"/>
+        </w:rPr>
+        <w:t xml:space="preserve"> = new </w:t>
+      </w:r>
+      <w:proofErr w:type="spellStart"/>
+      <w:r>
+        <w:rPr>
+          <w:rFonts w:ascii="Consolas" w:hAnsi="Consolas" w:cs="Consolas"/>
+          <w:color w:val="FF0000"/>
+          <w:sz w:val="18"/>
+          <w:szCs w:val="19"/>
+        </w:rPr>
+        <w:t>ConfigurationBuilder</w:t>
+      </w:r>
+      <w:proofErr w:type="spellEnd"/>
+      <w:r>
+        <w:rPr>
+          <w:rFonts w:ascii="Consolas" w:hAnsi="Consolas" w:cs="Consolas"/>
+          <w:color w:val="FF0000"/>
+          <w:sz w:val="18"/>
+          <w:szCs w:val="19"/>
+        </w:rPr>
+        <w:t>()</w:t>
       </w:r>
     </w:p>
     <w:p>
@@ -1810,7 +2727,49 @@
           <w:sz w:val="18"/>
           <w:szCs w:val="19"/>
         </w:rPr>
-        <w:t xml:space="preserve">                    .SetBasePath(Directory.GetCurrentDirectory())</w:t>
+        <w:t xml:space="preserve">                    .</w:t>
+      </w:r>
+      <w:proofErr w:type="spellStart"/>
+      <w:proofErr w:type="gramStart"/>
+      <w:r>
+        <w:rPr>
+          <w:rFonts w:ascii="Consolas" w:hAnsi="Consolas" w:cs="Consolas"/>
+          <w:color w:val="FF0000"/>
+          <w:sz w:val="18"/>
+          <w:szCs w:val="19"/>
+        </w:rPr>
+        <w:t>SetBasePath</w:t>
+      </w:r>
+      <w:proofErr w:type="spellEnd"/>
+      <w:r>
+        <w:rPr>
+          <w:rFonts w:ascii="Consolas" w:hAnsi="Consolas" w:cs="Consolas"/>
+          <w:color w:val="FF0000"/>
+          <w:sz w:val="18"/>
+          <w:szCs w:val="19"/>
+        </w:rPr>
+        <w:t>(</w:t>
+      </w:r>
+      <w:proofErr w:type="spellStart"/>
+      <w:proofErr w:type="gramEnd"/>
+      <w:r>
+        <w:rPr>
+          <w:rFonts w:ascii="Consolas" w:hAnsi="Consolas" w:cs="Consolas"/>
+          <w:color w:val="FF0000"/>
+          <w:sz w:val="18"/>
+          <w:szCs w:val="19"/>
+        </w:rPr>
+        <w:t>Directory.GetCurrentDirectory</w:t>
+      </w:r>
+      <w:proofErr w:type="spellEnd"/>
+      <w:r>
+        <w:rPr>
+          <w:rFonts w:ascii="Consolas" w:hAnsi="Consolas" w:cs="Consolas"/>
+          <w:color w:val="FF0000"/>
+          <w:sz w:val="18"/>
+          <w:szCs w:val="19"/>
+        </w:rPr>
+        <w:t>())</w:t>
       </w:r>
     </w:p>
     <w:p>
@@ -1833,7 +2792,58 @@
           <w:sz w:val="18"/>
           <w:szCs w:val="19"/>
         </w:rPr>
-        <w:t xml:space="preserve">                    .AddJsonFile("appsettings.json")</w:t>
+        <w:t xml:space="preserve">                    .</w:t>
+      </w:r>
+      <w:proofErr w:type="spellStart"/>
+      <w:proofErr w:type="gramStart"/>
+      <w:r>
+        <w:rPr>
+          <w:rFonts w:ascii="Consolas" w:hAnsi="Consolas" w:cs="Consolas"/>
+          <w:color w:val="FF0000"/>
+          <w:sz w:val="18"/>
+          <w:szCs w:val="19"/>
+        </w:rPr>
+        <w:t>AddJsonFile</w:t>
+      </w:r>
+      <w:proofErr w:type="spellEnd"/>
+      <w:r>
+        <w:rPr>
+          <w:rFonts w:ascii="Consolas" w:hAnsi="Consolas" w:cs="Consolas"/>
+          <w:color w:val="FF0000"/>
+          <w:sz w:val="18"/>
+          <w:szCs w:val="19"/>
+        </w:rPr>
+        <w:t>(</w:t>
+      </w:r>
+      <w:proofErr w:type="gramEnd"/>
+      <w:r>
+        <w:rPr>
+          <w:rFonts w:ascii="Consolas" w:hAnsi="Consolas" w:cs="Consolas"/>
+          <w:color w:val="FF0000"/>
+          <w:sz w:val="18"/>
+          <w:szCs w:val="19"/>
+        </w:rPr>
+        <w:t>"</w:t>
+      </w:r>
+      <w:proofErr w:type="spellStart"/>
+      <w:r>
+        <w:rPr>
+          <w:rFonts w:ascii="Consolas" w:hAnsi="Consolas" w:cs="Consolas"/>
+          <w:color w:val="FF0000"/>
+          <w:sz w:val="18"/>
+          <w:szCs w:val="19"/>
+        </w:rPr>
+        <w:t>appsettings.json</w:t>
+      </w:r>
+      <w:proofErr w:type="spellEnd"/>
+      <w:r>
+        <w:rPr>
+          <w:rFonts w:ascii="Consolas" w:hAnsi="Consolas" w:cs="Consolas"/>
+          <w:color w:val="FF0000"/>
+          <w:sz w:val="18"/>
+          <w:szCs w:val="19"/>
+        </w:rPr>
+        <w:t>")</w:t>
       </w:r>
     </w:p>
     <w:p>
@@ -1856,7 +2866,27 @@
           <w:sz w:val="18"/>
           <w:szCs w:val="19"/>
         </w:rPr>
-        <w:t xml:space="preserve">                    .Build();</w:t>
+        <w:t xml:space="preserve">                    .</w:t>
+      </w:r>
+      <w:proofErr w:type="gramStart"/>
+      <w:r>
+        <w:rPr>
+          <w:rFonts w:ascii="Consolas" w:hAnsi="Consolas" w:cs="Consolas"/>
+          <w:color w:val="FF0000"/>
+          <w:sz w:val="18"/>
+          <w:szCs w:val="19"/>
+        </w:rPr>
+        <w:t>Build(</w:t>
+      </w:r>
+      <w:proofErr w:type="gramEnd"/>
+      <w:r>
+        <w:rPr>
+          <w:rFonts w:ascii="Consolas" w:hAnsi="Consolas" w:cs="Consolas"/>
+          <w:color w:val="FF0000"/>
+          <w:sz w:val="18"/>
+          <w:szCs w:val="19"/>
+        </w:rPr>
+        <w:t>);</w:t>
       </w:r>
     </w:p>
     <w:p>
@@ -1879,7 +2909,27 @@
           <w:sz w:val="18"/>
           <w:szCs w:val="19"/>
         </w:rPr>
-        <w:t xml:space="preserve">                optionsBuilder.UseSqlServer(config.GetConnectionString("DefaultConnection"));</w:t>
+        <w:t xml:space="preserve">                </w:t>
+      </w:r>
+      <w:proofErr w:type="gramStart"/>
+      <w:r>
+        <w:rPr>
+          <w:rFonts w:ascii="Consolas" w:hAnsi="Consolas" w:cs="Consolas"/>
+          <w:color w:val="FF0000"/>
+          <w:sz w:val="18"/>
+          <w:szCs w:val="19"/>
+        </w:rPr>
+        <w:t>optionsBuilder.UseSqlServer(</w:t>
+      </w:r>
+      <w:proofErr w:type="gramEnd"/>
+      <w:r>
+        <w:rPr>
+          <w:rFonts w:ascii="Consolas" w:hAnsi="Consolas" w:cs="Consolas"/>
+          <w:color w:val="FF0000"/>
+          <w:sz w:val="18"/>
+          <w:szCs w:val="19"/>
+        </w:rPr>
+        <w:t>config.GetConnectionString("DefaultConnection"));</w:t>
       </w:r>
     </w:p>
     <w:p>
@@ -1964,6 +3014,7 @@
         </w:rPr>
         <w:t xml:space="preserve">        </w:t>
       </w:r>
+      <w:proofErr w:type="gramStart"/>
       <w:r>
         <w:rPr>
           <w:rFonts w:ascii="Consolas" w:hAnsi="Consolas" w:cs="Consolas"/>
@@ -1973,6 +3024,7 @@
         </w:rPr>
         <w:t>protected</w:t>
       </w:r>
+      <w:proofErr w:type="gramEnd"/>
       <w:r>
         <w:rPr>
           <w:rFonts w:ascii="Consolas" w:hAnsi="Consolas" w:cs="Consolas"/>
@@ -2016,7 +3068,67 @@
           <w:sz w:val="16"/>
           <w:szCs w:val="19"/>
         </w:rPr>
-        <w:t xml:space="preserve"> OnModelCreating(ModelBuilder modelBuilder)</w:t>
+        <w:t xml:space="preserve"> </w:t>
+      </w:r>
+      <w:proofErr w:type="spellStart"/>
+      <w:r>
+        <w:rPr>
+          <w:rFonts w:ascii="Consolas" w:hAnsi="Consolas" w:cs="Consolas"/>
+          <w:color w:val="000000"/>
+          <w:sz w:val="16"/>
+          <w:szCs w:val="19"/>
+        </w:rPr>
+        <w:t>OnModelCreating</w:t>
+      </w:r>
+      <w:proofErr w:type="spellEnd"/>
+      <w:r>
+        <w:rPr>
+          <w:rFonts w:ascii="Consolas" w:hAnsi="Consolas" w:cs="Consolas"/>
+          <w:color w:val="000000"/>
+          <w:sz w:val="16"/>
+          <w:szCs w:val="19"/>
+        </w:rPr>
+        <w:t>(</w:t>
+      </w:r>
+      <w:proofErr w:type="spellStart"/>
+      <w:r>
+        <w:rPr>
+          <w:rFonts w:ascii="Consolas" w:hAnsi="Consolas" w:cs="Consolas"/>
+          <w:color w:val="000000"/>
+          <w:sz w:val="16"/>
+          <w:szCs w:val="19"/>
+        </w:rPr>
+        <w:t>ModelBuilder</w:t>
+      </w:r>
+      <w:proofErr w:type="spellEnd"/>
+      <w:r>
+        <w:rPr>
+          <w:rFonts w:ascii="Consolas" w:hAnsi="Consolas" w:cs="Consolas"/>
+          <w:color w:val="000000"/>
+          <w:sz w:val="16"/>
+          <w:szCs w:val="19"/>
+        </w:rPr>
+        <w:t xml:space="preserve"> </w:t>
+      </w:r>
+      <w:proofErr w:type="spellStart"/>
+      <w:r>
+        <w:rPr>
+          <w:rFonts w:ascii="Consolas" w:hAnsi="Consolas" w:cs="Consolas"/>
+          <w:color w:val="000000"/>
+          <w:sz w:val="16"/>
+          <w:szCs w:val="19"/>
+        </w:rPr>
+        <w:t>modelBuilder</w:t>
+      </w:r>
+      <w:proofErr w:type="spellEnd"/>
+      <w:r>
+        <w:rPr>
+          <w:rFonts w:ascii="Consolas" w:hAnsi="Consolas" w:cs="Consolas"/>
+          <w:color w:val="000000"/>
+          <w:sz w:val="16"/>
+          <w:szCs w:val="19"/>
+        </w:rPr>
+        <w:t>)</w:t>
       </w:r>
     </w:p>
     <w:p>
@@ -2078,14 +3190,47 @@
         </w:rPr>
         <w:t xml:space="preserve">            </w:t>
       </w:r>
-      <w:r>
-        <w:rPr>
-          <w:rFonts w:ascii="Consolas" w:hAnsi="Consolas" w:cs="Consolas"/>
-          <w:color w:val="FF0000"/>
-          <w:sz w:val="18"/>
-          <w:szCs w:val="19"/>
-        </w:rPr>
-        <w:t>base.OnModelCreating(modelBuilder);  //add each time</w:t>
+      <w:proofErr w:type="spellStart"/>
+      <w:proofErr w:type="gramStart"/>
+      <w:r>
+        <w:rPr>
+          <w:rFonts w:ascii="Consolas" w:hAnsi="Consolas" w:cs="Consolas"/>
+          <w:color w:val="FF0000"/>
+          <w:sz w:val="18"/>
+          <w:szCs w:val="19"/>
+        </w:rPr>
+        <w:t>base.OnModelCreating</w:t>
+      </w:r>
+      <w:proofErr w:type="spellEnd"/>
+      <w:r>
+        <w:rPr>
+          <w:rFonts w:ascii="Consolas" w:hAnsi="Consolas" w:cs="Consolas"/>
+          <w:color w:val="FF0000"/>
+          <w:sz w:val="18"/>
+          <w:szCs w:val="19"/>
+        </w:rPr>
+        <w:t>(</w:t>
+      </w:r>
+      <w:proofErr w:type="spellStart"/>
+      <w:proofErr w:type="gramEnd"/>
+      <w:r>
+        <w:rPr>
+          <w:rFonts w:ascii="Consolas" w:hAnsi="Consolas" w:cs="Consolas"/>
+          <w:color w:val="FF0000"/>
+          <w:sz w:val="18"/>
+          <w:szCs w:val="19"/>
+        </w:rPr>
+        <w:t>modelBuilder</w:t>
+      </w:r>
+      <w:proofErr w:type="spellEnd"/>
+      <w:r>
+        <w:rPr>
+          <w:rFonts w:ascii="Consolas" w:hAnsi="Consolas" w:cs="Consolas"/>
+          <w:color w:val="FF0000"/>
+          <w:sz w:val="18"/>
+          <w:szCs w:val="19"/>
+        </w:rPr>
+        <w:t>);  //add each time</w:t>
       </w:r>
     </w:p>
     <w:p>
@@ -2108,7 +3253,78 @@
           <w:sz w:val="18"/>
           <w:szCs w:val="19"/>
         </w:rPr>
-        <w:t xml:space="preserve">            modelBuilder.Entity&lt;IdentityRole&gt;().ToTable("T_PRT_ROLES"); //add each time</w:t>
+        <w:t xml:space="preserve">            </w:t>
+      </w:r>
+      <w:proofErr w:type="spellStart"/>
+      <w:r>
+        <w:rPr>
+          <w:rFonts w:ascii="Consolas" w:hAnsi="Consolas" w:cs="Consolas"/>
+          <w:color w:val="FF0000"/>
+          <w:sz w:val="18"/>
+          <w:szCs w:val="19"/>
+        </w:rPr>
+        <w:t>modelBuilder.Entity</w:t>
+      </w:r>
+      <w:proofErr w:type="spellEnd"/>
+      <w:r>
+        <w:rPr>
+          <w:rFonts w:ascii="Consolas" w:hAnsi="Consolas" w:cs="Consolas"/>
+          <w:color w:val="FF0000"/>
+          <w:sz w:val="18"/>
+          <w:szCs w:val="19"/>
+        </w:rPr>
+        <w:t>&lt;</w:t>
+      </w:r>
+      <w:proofErr w:type="spellStart"/>
+      <w:r>
+        <w:rPr>
+          <w:rFonts w:ascii="Consolas" w:hAnsi="Consolas" w:cs="Consolas"/>
+          <w:color w:val="FF0000"/>
+          <w:sz w:val="18"/>
+          <w:szCs w:val="19"/>
+        </w:rPr>
+        <w:t>IdentityRole</w:t>
+      </w:r>
+      <w:proofErr w:type="spellEnd"/>
+      <w:proofErr w:type="gramStart"/>
+      <w:r>
+        <w:rPr>
+          <w:rFonts w:ascii="Consolas" w:hAnsi="Consolas" w:cs="Consolas"/>
+          <w:color w:val="FF0000"/>
+          <w:sz w:val="18"/>
+          <w:szCs w:val="19"/>
+        </w:rPr>
+        <w:t>&gt;(</w:t>
+      </w:r>
+      <w:proofErr w:type="gramEnd"/>
+      <w:r>
+        <w:rPr>
+          <w:rFonts w:ascii="Consolas" w:hAnsi="Consolas" w:cs="Consolas"/>
+          <w:color w:val="FF0000"/>
+          <w:sz w:val="18"/>
+          <w:szCs w:val="19"/>
+        </w:rPr>
+        <w:t>).</w:t>
+      </w:r>
+      <w:proofErr w:type="spellStart"/>
+      <w:r>
+        <w:rPr>
+          <w:rFonts w:ascii="Consolas" w:hAnsi="Consolas" w:cs="Consolas"/>
+          <w:color w:val="FF0000"/>
+          <w:sz w:val="18"/>
+          <w:szCs w:val="19"/>
+        </w:rPr>
+        <w:t>ToTable</w:t>
+      </w:r>
+      <w:proofErr w:type="spellEnd"/>
+      <w:r>
+        <w:rPr>
+          <w:rFonts w:ascii="Consolas" w:hAnsi="Consolas" w:cs="Consolas"/>
+          <w:color w:val="FF0000"/>
+          <w:sz w:val="18"/>
+          <w:szCs w:val="19"/>
+        </w:rPr>
+        <w:t>("T_PRT_ROLES"); //add each time</w:t>
       </w:r>
     </w:p>
     <w:p>
@@ -2131,7 +3347,27 @@
           <w:sz w:val="18"/>
           <w:szCs w:val="19"/>
         </w:rPr>
-        <w:t xml:space="preserve">            modelBuilder.Entity&lt;IdentityUserToken&lt;string&gt;&gt;().ToTable("T_PRT_USER_TOKENS"); //add each time</w:t>
+        <w:t xml:space="preserve">            modelBuilder.Entity&lt;IdentityUserToken&lt;string&gt;</w:t>
+      </w:r>
+      <w:proofErr w:type="gramStart"/>
+      <w:r>
+        <w:rPr>
+          <w:rFonts w:ascii="Consolas" w:hAnsi="Consolas" w:cs="Consolas"/>
+          <w:color w:val="FF0000"/>
+          <w:sz w:val="18"/>
+          <w:szCs w:val="19"/>
+        </w:rPr>
+        <w:t>&gt;(</w:t>
+      </w:r>
+      <w:proofErr w:type="gramEnd"/>
+      <w:r>
+        <w:rPr>
+          <w:rFonts w:ascii="Consolas" w:hAnsi="Consolas" w:cs="Consolas"/>
+          <w:color w:val="FF0000"/>
+          <w:sz w:val="18"/>
+          <w:szCs w:val="19"/>
+        </w:rPr>
+        <w:t>).ToTable("T_PRT_USER_TOKENS"); //add each time</w:t>
       </w:r>
     </w:p>
     <w:p>
@@ -2154,7 +3390,78 @@
           <w:sz w:val="18"/>
           <w:szCs w:val="19"/>
         </w:rPr>
-        <w:t xml:space="preserve">            modelBuilder.Entity&lt;ApplicationUser&gt;().ToTable("T_PRT_USERS"); //add each time</w:t>
+        <w:t xml:space="preserve">            </w:t>
+      </w:r>
+      <w:proofErr w:type="spellStart"/>
+      <w:r>
+        <w:rPr>
+          <w:rFonts w:ascii="Consolas" w:hAnsi="Consolas" w:cs="Consolas"/>
+          <w:color w:val="FF0000"/>
+          <w:sz w:val="18"/>
+          <w:szCs w:val="19"/>
+        </w:rPr>
+        <w:t>modelBuilder.Entity</w:t>
+      </w:r>
+      <w:proofErr w:type="spellEnd"/>
+      <w:r>
+        <w:rPr>
+          <w:rFonts w:ascii="Consolas" w:hAnsi="Consolas" w:cs="Consolas"/>
+          <w:color w:val="FF0000"/>
+          <w:sz w:val="18"/>
+          <w:szCs w:val="19"/>
+        </w:rPr>
+        <w:t>&lt;</w:t>
+      </w:r>
+      <w:proofErr w:type="spellStart"/>
+      <w:r>
+        <w:rPr>
+          <w:rFonts w:ascii="Consolas" w:hAnsi="Consolas" w:cs="Consolas"/>
+          <w:color w:val="FF0000"/>
+          <w:sz w:val="18"/>
+          <w:szCs w:val="19"/>
+        </w:rPr>
+        <w:t>ApplicationUser</w:t>
+      </w:r>
+      <w:proofErr w:type="spellEnd"/>
+      <w:proofErr w:type="gramStart"/>
+      <w:r>
+        <w:rPr>
+          <w:rFonts w:ascii="Consolas" w:hAnsi="Consolas" w:cs="Consolas"/>
+          <w:color w:val="FF0000"/>
+          <w:sz w:val="18"/>
+          <w:szCs w:val="19"/>
+        </w:rPr>
+        <w:t>&gt;(</w:t>
+      </w:r>
+      <w:proofErr w:type="gramEnd"/>
+      <w:r>
+        <w:rPr>
+          <w:rFonts w:ascii="Consolas" w:hAnsi="Consolas" w:cs="Consolas"/>
+          <w:color w:val="FF0000"/>
+          <w:sz w:val="18"/>
+          <w:szCs w:val="19"/>
+        </w:rPr>
+        <w:t>).</w:t>
+      </w:r>
+      <w:proofErr w:type="spellStart"/>
+      <w:r>
+        <w:rPr>
+          <w:rFonts w:ascii="Consolas" w:hAnsi="Consolas" w:cs="Consolas"/>
+          <w:color w:val="FF0000"/>
+          <w:sz w:val="18"/>
+          <w:szCs w:val="19"/>
+        </w:rPr>
+        <w:t>ToTable</w:t>
+      </w:r>
+      <w:proofErr w:type="spellEnd"/>
+      <w:r>
+        <w:rPr>
+          <w:rFonts w:ascii="Consolas" w:hAnsi="Consolas" w:cs="Consolas"/>
+          <w:color w:val="FF0000"/>
+          <w:sz w:val="18"/>
+          <w:szCs w:val="19"/>
+        </w:rPr>
+        <w:t>("T_PRT_USERS"); //add each time</w:t>
       </w:r>
     </w:p>
     <w:p>
@@ -2177,7 +3484,27 @@
           <w:sz w:val="18"/>
           <w:szCs w:val="19"/>
         </w:rPr>
-        <w:t xml:space="preserve">            modelBuilder.Entity&lt;IdentityRoleClaim&lt;string&gt;&gt;().ToTable("T_PRT_ROLE_CLAIMS"); //add each time</w:t>
+        <w:t xml:space="preserve">            modelBuilder.Entity&lt;IdentityRoleClaim&lt;string&gt;</w:t>
+      </w:r>
+      <w:proofErr w:type="gramStart"/>
+      <w:r>
+        <w:rPr>
+          <w:rFonts w:ascii="Consolas" w:hAnsi="Consolas" w:cs="Consolas"/>
+          <w:color w:val="FF0000"/>
+          <w:sz w:val="18"/>
+          <w:szCs w:val="19"/>
+        </w:rPr>
+        <w:t>&gt;(</w:t>
+      </w:r>
+      <w:proofErr w:type="gramEnd"/>
+      <w:r>
+        <w:rPr>
+          <w:rFonts w:ascii="Consolas" w:hAnsi="Consolas" w:cs="Consolas"/>
+          <w:color w:val="FF0000"/>
+          <w:sz w:val="18"/>
+          <w:szCs w:val="19"/>
+        </w:rPr>
+        <w:t>).ToTable("T_PRT_ROLE_CLAIMS"); //add each time</w:t>
       </w:r>
     </w:p>
     <w:p>
@@ -2200,7 +3527,27 @@
           <w:sz w:val="18"/>
           <w:szCs w:val="19"/>
         </w:rPr>
-        <w:t xml:space="preserve">            modelBuilder.Entity&lt;IdentityUserClaim&lt;string&gt;&gt;().ToTable("T_PRT_USER_CLAIMS"); //add each time</w:t>
+        <w:t xml:space="preserve">            modelBuilder.Entity&lt;IdentityUserClaim&lt;string&gt;</w:t>
+      </w:r>
+      <w:proofErr w:type="gramStart"/>
+      <w:r>
+        <w:rPr>
+          <w:rFonts w:ascii="Consolas" w:hAnsi="Consolas" w:cs="Consolas"/>
+          <w:color w:val="FF0000"/>
+          <w:sz w:val="18"/>
+          <w:szCs w:val="19"/>
+        </w:rPr>
+        <w:t>&gt;(</w:t>
+      </w:r>
+      <w:proofErr w:type="gramEnd"/>
+      <w:r>
+        <w:rPr>
+          <w:rFonts w:ascii="Consolas" w:hAnsi="Consolas" w:cs="Consolas"/>
+          <w:color w:val="FF0000"/>
+          <w:sz w:val="18"/>
+          <w:szCs w:val="19"/>
+        </w:rPr>
+        <w:t>).ToTable("T_PRT_USER_CLAIMS"); //add each time</w:t>
       </w:r>
     </w:p>
     <w:p>
@@ -2223,7 +3570,27 @@
           <w:sz w:val="18"/>
           <w:szCs w:val="19"/>
         </w:rPr>
-        <w:t xml:space="preserve">            modelBuilder.Entity&lt;IdentityUserLogin&lt;string&gt;&gt;().ToTable("T_PRT_USER_LOGINS"); //add each time</w:t>
+        <w:t xml:space="preserve">            modelBuilder.Entity&lt;IdentityUserLogin&lt;string&gt;</w:t>
+      </w:r>
+      <w:proofErr w:type="gramStart"/>
+      <w:r>
+        <w:rPr>
+          <w:rFonts w:ascii="Consolas" w:hAnsi="Consolas" w:cs="Consolas"/>
+          <w:color w:val="FF0000"/>
+          <w:sz w:val="18"/>
+          <w:szCs w:val="19"/>
+        </w:rPr>
+        <w:t>&gt;(</w:t>
+      </w:r>
+      <w:proofErr w:type="gramEnd"/>
+      <w:r>
+        <w:rPr>
+          <w:rFonts w:ascii="Consolas" w:hAnsi="Consolas" w:cs="Consolas"/>
+          <w:color w:val="FF0000"/>
+          <w:sz w:val="18"/>
+          <w:szCs w:val="19"/>
+        </w:rPr>
+        <w:t>).ToTable("T_PRT_USER_LOGINS"); //add each time</w:t>
       </w:r>
     </w:p>
     <w:p>
@@ -2246,7 +3613,27 @@
           <w:sz w:val="18"/>
           <w:szCs w:val="19"/>
         </w:rPr>
-        <w:t xml:space="preserve">            modelBuilder.Entity&lt;IdentityUserRole&lt;string&gt;&gt;().ToTable("T_PRT_USER_ROLES"); //add each time</w:t>
+        <w:t xml:space="preserve">            modelBuilder.Entity&lt;IdentityUserRole&lt;string&gt;</w:t>
+      </w:r>
+      <w:proofErr w:type="gramStart"/>
+      <w:r>
+        <w:rPr>
+          <w:rFonts w:ascii="Consolas" w:hAnsi="Consolas" w:cs="Consolas"/>
+          <w:color w:val="FF0000"/>
+          <w:sz w:val="18"/>
+          <w:szCs w:val="19"/>
+        </w:rPr>
+        <w:t>&gt;(</w:t>
+      </w:r>
+      <w:proofErr w:type="gramEnd"/>
+      <w:r>
+        <w:rPr>
+          <w:rFonts w:ascii="Consolas" w:hAnsi="Consolas" w:cs="Consolas"/>
+          <w:color w:val="FF0000"/>
+          <w:sz w:val="18"/>
+          <w:szCs w:val="19"/>
+        </w:rPr>
+        <w:t>).ToTable("T_PRT_USER_ROLES"); //add each time</w:t>
       </w:r>
     </w:p>
     <w:p>
@@ -2379,12 +3766,36 @@
         <w:pStyle w:val="Heading2"/>
       </w:pPr>
       <w:r>
-        <w:t>Injecting Javascript into Header</w:t>
-      </w:r>
-    </w:p>
-    <w:p>
-      <w:r>
-        <w:t>When constructing a view, use the following code to inject javascript that appears in the header of a document. Otherwise javascript will appear at end of DOM</w:t>
+        <w:t xml:space="preserve">Injecting </w:t>
+      </w:r>
+      <w:proofErr w:type="spellStart"/>
+      <w:r>
+        <w:t>Javascript</w:t>
+      </w:r>
+      <w:proofErr w:type="spellEnd"/>
+      <w:r>
+        <w:t xml:space="preserve"> into Header</w:t>
+      </w:r>
+    </w:p>
+    <w:p>
+      <w:r>
+        <w:t xml:space="preserve">When constructing a view, use the following code to inject </w:t>
+      </w:r>
+      <w:proofErr w:type="spellStart"/>
+      <w:r>
+        <w:t>javascript</w:t>
+      </w:r>
+      <w:proofErr w:type="spellEnd"/>
+      <w:r>
+        <w:t xml:space="preserve"> that appears in the header of a document. Otherwise </w:t>
+      </w:r>
+      <w:proofErr w:type="spellStart"/>
+      <w:r>
+        <w:t>javascript</w:t>
+      </w:r>
+      <w:proofErr w:type="spellEnd"/>
+      <w:r>
+        <w:t xml:space="preserve"> will appear at end of DOM</w:t>
       </w:r>
     </w:p>
     <w:p>
@@ -2409,8 +3820,20 @@
           <w:szCs w:val="19"/>
           <w:highlight w:val="yellow"/>
         </w:rPr>
-        <w:t>@section HeaderJS</w:t>
-      </w:r>
+        <w:t xml:space="preserve">@section </w:t>
+      </w:r>
+      <w:proofErr w:type="spellStart"/>
+      <w:r>
+        <w:rPr>
+          <w:rFonts w:ascii="Consolas" w:hAnsi="Consolas" w:cs="Consolas"/>
+          <w:color w:val="000000"/>
+          <w:sz w:val="18"/>
+          <w:szCs w:val="19"/>
+          <w:highlight w:val="yellow"/>
+        </w:rPr>
+        <w:t>HeaderJS</w:t>
+      </w:r>
+      <w:proofErr w:type="spellEnd"/>
     </w:p>
     <w:p>
       <w:pPr>
@@ -2485,6 +3908,7 @@
         </w:rPr>
         <w:t xml:space="preserve"> </w:t>
       </w:r>
+      <w:proofErr w:type="spellStart"/>
       <w:r>
         <w:rPr>
           <w:rFonts w:ascii="Consolas" w:hAnsi="Consolas" w:cs="Consolas"/>
@@ -2494,6 +3918,7 @@
         </w:rPr>
         <w:t>href</w:t>
       </w:r>
+      <w:proofErr w:type="spellEnd"/>
       <w:r>
         <w:rPr>
           <w:rFonts w:ascii="Consolas" w:hAnsi="Consolas" w:cs="Consolas"/>
@@ -2503,6 +3928,7 @@
         </w:rPr>
         <w:t>="</w:t>
       </w:r>
+      <w:proofErr w:type="gramStart"/>
       <w:r>
         <w:rPr>
           <w:rFonts w:ascii="Consolas" w:hAnsi="Consolas" w:cs="Consolas"/>
@@ -2513,15 +3939,27 @@
         </w:rPr>
         <w:t>@</w:t>
       </w:r>
-      <w:r>
-        <w:rPr>
-          <w:rFonts w:ascii="Consolas" w:hAnsi="Consolas" w:cs="Consolas"/>
-          <w:color w:val="000000"/>
-          <w:sz w:val="18"/>
-          <w:szCs w:val="19"/>
-        </w:rPr>
-        <w:t>Url.Content(</w:t>
-      </w:r>
+      <w:proofErr w:type="spellStart"/>
+      <w:r>
+        <w:rPr>
+          <w:rFonts w:ascii="Consolas" w:hAnsi="Consolas" w:cs="Consolas"/>
+          <w:color w:val="000000"/>
+          <w:sz w:val="18"/>
+          <w:szCs w:val="19"/>
+        </w:rPr>
+        <w:t>Url.Content</w:t>
+      </w:r>
+      <w:proofErr w:type="spellEnd"/>
+      <w:r>
+        <w:rPr>
+          <w:rFonts w:ascii="Consolas" w:hAnsi="Consolas" w:cs="Consolas"/>
+          <w:color w:val="000000"/>
+          <w:sz w:val="18"/>
+          <w:szCs w:val="19"/>
+        </w:rPr>
+        <w:t>(</w:t>
+      </w:r>
+      <w:proofErr w:type="gramEnd"/>
       <w:r>
         <w:rPr>
           <w:rFonts w:ascii="Consolas" w:hAnsi="Consolas" w:cs="Consolas"/>
@@ -2529,7 +3967,27 @@
           <w:sz w:val="18"/>
           <w:szCs w:val="19"/>
         </w:rPr>
-        <w:t>"~/Content/jstree/themes/proton/style.css"</w:t>
+        <w:t>"~/Content/</w:t>
+      </w:r>
+      <w:proofErr w:type="spellStart"/>
+      <w:r>
+        <w:rPr>
+          <w:rFonts w:ascii="Consolas" w:hAnsi="Consolas" w:cs="Consolas"/>
+          <w:color w:val="A31515"/>
+          <w:sz w:val="18"/>
+          <w:szCs w:val="19"/>
+        </w:rPr>
+        <w:t>jstree</w:t>
+      </w:r>
+      <w:proofErr w:type="spellEnd"/>
+      <w:r>
+        <w:rPr>
+          <w:rFonts w:ascii="Consolas" w:hAnsi="Consolas" w:cs="Consolas"/>
+          <w:color w:val="A31515"/>
+          <w:sz w:val="18"/>
+          <w:szCs w:val="19"/>
+        </w:rPr>
+        <w:t>/themes/proton/style.css"</w:t>
       </w:r>
       <w:r>
         <w:rPr>
@@ -2558,6 +4016,7 @@
         </w:rPr>
         <w:t xml:space="preserve"> </w:t>
       </w:r>
+      <w:proofErr w:type="spellStart"/>
       <w:r>
         <w:rPr>
           <w:rFonts w:ascii="Consolas" w:hAnsi="Consolas" w:cs="Consolas"/>
@@ -2567,6 +4026,7 @@
         </w:rPr>
         <w:t>rel</w:t>
       </w:r>
+      <w:proofErr w:type="spellEnd"/>
       <w:r>
         <w:rPr>
           <w:rFonts w:ascii="Consolas" w:hAnsi="Consolas" w:cs="Consolas"/>
@@ -2644,6 +4104,7 @@
         </w:rPr>
         <w:t xml:space="preserve"> </w:t>
       </w:r>
+      <w:proofErr w:type="spellStart"/>
       <w:r>
         <w:rPr>
           <w:rFonts w:ascii="Consolas" w:hAnsi="Consolas" w:cs="Consolas"/>
@@ -2653,6 +4114,7 @@
         </w:rPr>
         <w:t>src</w:t>
       </w:r>
+      <w:proofErr w:type="spellEnd"/>
       <w:r>
         <w:rPr>
           <w:rFonts w:ascii="Consolas" w:hAnsi="Consolas" w:cs="Consolas"/>
@@ -2662,6 +4124,7 @@
         </w:rPr>
         <w:t>="</w:t>
       </w:r>
+      <w:proofErr w:type="gramStart"/>
       <w:r>
         <w:rPr>
           <w:rFonts w:ascii="Consolas" w:hAnsi="Consolas" w:cs="Consolas"/>
@@ -2672,15 +4135,27 @@
         </w:rPr>
         <w:t>@</w:t>
       </w:r>
-      <w:r>
-        <w:rPr>
-          <w:rFonts w:ascii="Consolas" w:hAnsi="Consolas" w:cs="Consolas"/>
-          <w:color w:val="000000"/>
-          <w:sz w:val="18"/>
-          <w:szCs w:val="19"/>
-        </w:rPr>
-        <w:t>Url.Content(</w:t>
-      </w:r>
+      <w:proofErr w:type="spellStart"/>
+      <w:r>
+        <w:rPr>
+          <w:rFonts w:ascii="Consolas" w:hAnsi="Consolas" w:cs="Consolas"/>
+          <w:color w:val="000000"/>
+          <w:sz w:val="18"/>
+          <w:szCs w:val="19"/>
+        </w:rPr>
+        <w:t>Url.Content</w:t>
+      </w:r>
+      <w:proofErr w:type="spellEnd"/>
+      <w:r>
+        <w:rPr>
+          <w:rFonts w:ascii="Consolas" w:hAnsi="Consolas" w:cs="Consolas"/>
+          <w:color w:val="000000"/>
+          <w:sz w:val="18"/>
+          <w:szCs w:val="19"/>
+        </w:rPr>
+        <w:t>(</w:t>
+      </w:r>
+      <w:proofErr w:type="gramEnd"/>
       <w:r>
         <w:rPr>
           <w:rFonts w:ascii="Consolas" w:hAnsi="Consolas" w:cs="Consolas"/>
@@ -2688,7 +4163,27 @@
           <w:sz w:val="18"/>
           <w:szCs w:val="19"/>
         </w:rPr>
-        <w:t>"~/Content/jstree/jstree.min.js"</w:t>
+        <w:t>"~/Content/</w:t>
+      </w:r>
+      <w:proofErr w:type="spellStart"/>
+      <w:r>
+        <w:rPr>
+          <w:rFonts w:ascii="Consolas" w:hAnsi="Consolas" w:cs="Consolas"/>
+          <w:color w:val="A31515"/>
+          <w:sz w:val="18"/>
+          <w:szCs w:val="19"/>
+        </w:rPr>
+        <w:t>jstree</w:t>
+      </w:r>
+      <w:proofErr w:type="spellEnd"/>
+      <w:r>
+        <w:rPr>
+          <w:rFonts w:ascii="Consolas" w:hAnsi="Consolas" w:cs="Consolas"/>
+          <w:color w:val="A31515"/>
+          <w:sz w:val="18"/>
+          <w:szCs w:val="19"/>
+        </w:rPr>
+        <w:t>/jstree.min.js"</w:t>
       </w:r>
       <w:r>
         <w:rPr>
@@ -2758,6 +4253,7 @@
         </w:rPr>
         <w:t>&lt;</w:t>
       </w:r>
+      <w:proofErr w:type="gramStart"/>
       <w:r>
         <w:rPr>
           <w:rFonts w:ascii="Consolas" w:hAnsi="Consolas" w:cs="Consolas"/>
@@ -2767,6 +4263,7 @@
         </w:rPr>
         <w:t>script</w:t>
       </w:r>
+      <w:proofErr w:type="gramEnd"/>
       <w:r>
         <w:rPr>
           <w:rFonts w:ascii="Consolas" w:hAnsi="Consolas" w:cs="Consolas"/>
@@ -2956,8 +4453,18 @@
     </w:p>
     <w:p>
       <w:r>
-        <w:t>When constructing a view, use the following code to inject custom css styling  that appears in the header of a document. Otherwise javascript will appear at end of DOM</w:t>
-      </w:r>
+        <w:t xml:space="preserve">When constructing a view, use the following code to inject custom </w:t>
+      </w:r>
+      <w:proofErr w:type="spellStart"/>
+      <w:r>
+        <w:t>css</w:t>
+      </w:r>
+      <w:proofErr w:type="spellEnd"/>
+      <w:r>
+        <w:t xml:space="preserve"> styling  that appears in the header of a document. </w:t>
+      </w:r>
+      <w:bookmarkStart w:id="0" w:name="_GoBack"/>
+      <w:bookmarkEnd w:id="0"/>
     </w:p>
     <w:p/>
     <w:p/>

</xml_diff>